<commit_message>
mengubah isi jurnal laporan PKL
</commit_message>
<xml_diff>
--- a/laporan-pkl .docx
+++ b/laporan-pkl .docx
@@ -4535,693 +4535,103 @@
       </w:r>
       <w:bookmarkEnd w:id="2"/>
     </w:p>
-    <w:sdt>
-      <w:sdtPr>
-        <w:rPr>
-          <w:rFonts w:asciiTheme="minorHAnsi" w:eastAsiaTheme="minorHAnsi" w:hAnsiTheme="minorHAnsi" w:cstheme="minorBidi"/>
-          <w:color w:val="auto"/>
-          <w:sz w:val="22"/>
-          <w:szCs w:val="22"/>
-        </w:rPr>
-        <w:id w:val="406347418"/>
-        <w:docPartObj>
-          <w:docPartGallery w:val="Table of Contents"/>
-          <w:docPartUnique/>
-        </w:docPartObj>
-      </w:sdtPr>
-      <w:sdtEndPr>
-        <w:rPr>
+    <w:p/>
+    <w:p>
+      <w:pPr>
+        <w:spacing w:line="360" w:lineRule="auto"/>
+        <w:rPr>
+          <w:rFonts w:ascii="Times New Roman" w:hAnsi="Times New Roman" w:cs="Times New Roman"/>
           <w:b/>
           <w:bCs/>
-          <w:noProof/>
-        </w:rPr>
-      </w:sdtEndPr>
-      <w:sdtContent>
-        <w:p>
-          <w:pPr>
-            <w:pStyle w:val="TOCHeading"/>
-          </w:pPr>
-        </w:p>
-        <w:p>
-          <w:pPr>
-            <w:pStyle w:val="TOC1"/>
-            <w:rPr>
-              <w:rFonts w:eastAsiaTheme="minorEastAsia"/>
-            </w:rPr>
-          </w:pPr>
-          <w:r>
-            <w:fldChar w:fldCharType="begin"/>
-          </w:r>
-          <w:r>
-            <w:instrText xml:space="preserve"> TOC \o "1-3" \h \z \u </w:instrText>
-          </w:r>
-          <w:r>
-            <w:fldChar w:fldCharType="separate"/>
-          </w:r>
-          <w:hyperlink w:anchor="_Toc109844553" w:history="1">
-            <w:r>
-              <w:rPr>
-                <w:rStyle w:val="Hyperlink"/>
-              </w:rPr>
-              <w:t>LEMBAR PENGESAHAN</w:t>
-            </w:r>
-            <w:r>
-              <w:rPr>
-                <w:webHidden/>
-              </w:rPr>
-              <w:tab/>
-            </w:r>
-            <w:r>
-              <w:rPr>
-                <w:webHidden/>
-              </w:rPr>
-              <w:fldChar w:fldCharType="begin"/>
-            </w:r>
-            <w:r>
-              <w:rPr>
-                <w:webHidden/>
-              </w:rPr>
-              <w:instrText xml:space="preserve"> PAGEREF _Toc109844553 \h </w:instrText>
-            </w:r>
-            <w:r>
-              <w:rPr>
-                <w:webHidden/>
-              </w:rPr>
-            </w:r>
-            <w:r>
-              <w:rPr>
-                <w:webHidden/>
-              </w:rPr>
-              <w:fldChar w:fldCharType="separate"/>
-            </w:r>
-            <w:r>
-              <w:rPr>
-                <w:webHidden/>
-              </w:rPr>
-              <w:t>1</w:t>
-            </w:r>
-            <w:r>
-              <w:rPr>
-                <w:webHidden/>
-              </w:rPr>
-              <w:fldChar w:fldCharType="end"/>
-            </w:r>
-          </w:hyperlink>
-        </w:p>
-        <w:p>
-          <w:pPr>
-            <w:pStyle w:val="TOC1"/>
-            <w:rPr>
-              <w:rFonts w:eastAsiaTheme="minorEastAsia"/>
-            </w:rPr>
-          </w:pPr>
-          <w:hyperlink w:anchor="_Toc109844554" w:history="1">
-            <w:r>
-              <w:rPr>
-                <w:rStyle w:val="Hyperlink"/>
-              </w:rPr>
-              <w:t>KATA PENGANTAR</w:t>
-            </w:r>
-            <w:r>
-              <w:rPr>
-                <w:webHidden/>
-              </w:rPr>
-              <w:tab/>
-            </w:r>
-            <w:r>
-              <w:rPr>
-                <w:webHidden/>
-              </w:rPr>
-              <w:fldChar w:fldCharType="begin"/>
-            </w:r>
-            <w:r>
-              <w:rPr>
-                <w:webHidden/>
-              </w:rPr>
-              <w:instrText xml:space="preserve"> PAGEREF _Toc109844554 \h </w:instrText>
-            </w:r>
-            <w:r>
-              <w:rPr>
-                <w:webHidden/>
-              </w:rPr>
-            </w:r>
-            <w:r>
-              <w:rPr>
-                <w:webHidden/>
-              </w:rPr>
-              <w:fldChar w:fldCharType="separate"/>
-            </w:r>
-            <w:r>
-              <w:rPr>
-                <w:webHidden/>
-              </w:rPr>
-              <w:t>2</w:t>
-            </w:r>
-            <w:r>
-              <w:rPr>
-                <w:webHidden/>
-              </w:rPr>
-              <w:fldChar w:fldCharType="end"/>
-            </w:r>
-          </w:hyperlink>
-        </w:p>
-        <w:p>
-          <w:pPr>
-            <w:pStyle w:val="TOC1"/>
-            <w:rPr>
-              <w:rFonts w:eastAsiaTheme="minorEastAsia"/>
-            </w:rPr>
-          </w:pPr>
-          <w:hyperlink w:anchor="_Toc109844555" w:history="1">
-            <w:r>
-              <w:rPr>
-                <w:rStyle w:val="Hyperlink"/>
-              </w:rPr>
-              <w:t>DAFTAR ISI</w:t>
-            </w:r>
-            <w:r>
-              <w:rPr>
-                <w:webHidden/>
-              </w:rPr>
-              <w:tab/>
-            </w:r>
-            <w:r>
-              <w:rPr>
-                <w:webHidden/>
-              </w:rPr>
-              <w:fldChar w:fldCharType="begin"/>
-            </w:r>
-            <w:r>
-              <w:rPr>
-                <w:webHidden/>
-              </w:rPr>
-              <w:instrText xml:space="preserve"> PAGEREF _Toc109844555 \h </w:instrText>
-            </w:r>
-            <w:r>
-              <w:rPr>
-                <w:webHidden/>
-              </w:rPr>
-            </w:r>
-            <w:r>
-              <w:rPr>
-                <w:webHidden/>
-              </w:rPr>
-              <w:fldChar w:fldCharType="separate"/>
-            </w:r>
-            <w:r>
-              <w:rPr>
-                <w:webHidden/>
-              </w:rPr>
-              <w:t>3</w:t>
-            </w:r>
-            <w:r>
-              <w:rPr>
-                <w:webHidden/>
-              </w:rPr>
-              <w:fldChar w:fldCharType="end"/>
-            </w:r>
-          </w:hyperlink>
-        </w:p>
-        <w:p>
-          <w:pPr>
-            <w:pStyle w:val="TOC1"/>
-            <w:rPr>
-              <w:rFonts w:eastAsiaTheme="minorEastAsia"/>
-            </w:rPr>
-          </w:pPr>
-          <w:hyperlink w:anchor="_Toc109844556" w:history="1">
-            <w:r>
-              <w:rPr>
-                <w:rStyle w:val="Hyperlink"/>
-              </w:rPr>
-              <w:t>BAB I</w:t>
-            </w:r>
-            <w:r>
-              <w:rPr>
-                <w:webHidden/>
-              </w:rPr>
-              <w:tab/>
-            </w:r>
-            <w:r>
-              <w:rPr>
-                <w:webHidden/>
-              </w:rPr>
-              <w:fldChar w:fldCharType="begin"/>
-            </w:r>
-            <w:r>
-              <w:rPr>
-                <w:webHidden/>
-              </w:rPr>
-              <w:instrText xml:space="preserve"> PAGEREF _Toc109844556 \h </w:instrText>
-            </w:r>
-            <w:r>
-              <w:rPr>
-                <w:webHidden/>
-              </w:rPr>
-            </w:r>
-            <w:r>
-              <w:rPr>
-                <w:webHidden/>
-              </w:rPr>
-              <w:fldChar w:fldCharType="separate"/>
-            </w:r>
-            <w:r>
-              <w:rPr>
-                <w:webHidden/>
-              </w:rPr>
-              <w:t>4</w:t>
-            </w:r>
-            <w:r>
-              <w:rPr>
-                <w:webHidden/>
-              </w:rPr>
-              <w:fldChar w:fldCharType="end"/>
-            </w:r>
-          </w:hyperlink>
-        </w:p>
-        <w:p>
-          <w:pPr>
-            <w:pStyle w:val="TOC2"/>
-            <w:tabs>
-              <w:tab w:val="left" w:pos="880"/>
-              <w:tab w:val="right" w:leader="dot" w:pos="7922"/>
-            </w:tabs>
-            <w:spacing w:line="360" w:lineRule="auto"/>
-            <w:rPr>
-              <w:rFonts w:ascii="Times New Roman" w:eastAsiaTheme="minorEastAsia" w:hAnsi="Times New Roman" w:cs="Times New Roman"/>
-              <w:noProof/>
-              <w:sz w:val="24"/>
-              <w:szCs w:val="24"/>
-            </w:rPr>
-          </w:pPr>
-          <w:hyperlink w:anchor="_Toc109844557" w:history="1">
-            <w:r>
-              <w:rPr>
-                <w:rStyle w:val="Hyperlink"/>
-                <w:rFonts w:ascii="Times New Roman" w:hAnsi="Times New Roman" w:cs="Times New Roman"/>
-                <w:noProof/>
-                <w:sz w:val="24"/>
-                <w:szCs w:val="24"/>
-              </w:rPr>
-              <w:t>1.1</w:t>
-            </w:r>
-            <w:r>
-              <w:rPr>
-                <w:rFonts w:ascii="Times New Roman" w:eastAsiaTheme="minorEastAsia" w:hAnsi="Times New Roman" w:cs="Times New Roman"/>
-                <w:noProof/>
-                <w:sz w:val="24"/>
-                <w:szCs w:val="24"/>
-              </w:rPr>
-              <w:tab/>
-            </w:r>
-            <w:r>
-              <w:rPr>
-                <w:rStyle w:val="Hyperlink"/>
-                <w:rFonts w:ascii="Times New Roman" w:hAnsi="Times New Roman" w:cs="Times New Roman"/>
-                <w:noProof/>
-                <w:sz w:val="24"/>
-                <w:szCs w:val="24"/>
-              </w:rPr>
-              <w:t>Latar Belakang</w:t>
-            </w:r>
-            <w:r>
-              <w:rPr>
-                <w:rFonts w:ascii="Times New Roman" w:hAnsi="Times New Roman" w:cs="Times New Roman"/>
-                <w:noProof/>
-                <w:webHidden/>
-                <w:sz w:val="24"/>
-                <w:szCs w:val="24"/>
-              </w:rPr>
-              <w:tab/>
-            </w:r>
-            <w:r>
-              <w:rPr>
-                <w:rFonts w:ascii="Times New Roman" w:hAnsi="Times New Roman" w:cs="Times New Roman"/>
-                <w:noProof/>
-                <w:webHidden/>
-                <w:sz w:val="24"/>
-                <w:szCs w:val="24"/>
-              </w:rPr>
-              <w:fldChar w:fldCharType="begin"/>
-            </w:r>
-            <w:r>
-              <w:rPr>
-                <w:rFonts w:ascii="Times New Roman" w:hAnsi="Times New Roman" w:cs="Times New Roman"/>
-                <w:noProof/>
-                <w:webHidden/>
-                <w:sz w:val="24"/>
-                <w:szCs w:val="24"/>
-              </w:rPr>
-              <w:instrText xml:space="preserve"> PAGEREF _Toc109844557 \h </w:instrText>
-            </w:r>
-            <w:r>
-              <w:rPr>
-                <w:rFonts w:ascii="Times New Roman" w:hAnsi="Times New Roman" w:cs="Times New Roman"/>
-                <w:noProof/>
-                <w:webHidden/>
-                <w:sz w:val="24"/>
-                <w:szCs w:val="24"/>
-              </w:rPr>
-            </w:r>
-            <w:r>
-              <w:rPr>
-                <w:rFonts w:ascii="Times New Roman" w:hAnsi="Times New Roman" w:cs="Times New Roman"/>
-                <w:noProof/>
-                <w:webHidden/>
-                <w:sz w:val="24"/>
-                <w:szCs w:val="24"/>
-              </w:rPr>
-              <w:fldChar w:fldCharType="separate"/>
-            </w:r>
-            <w:r>
-              <w:rPr>
-                <w:rFonts w:ascii="Times New Roman" w:hAnsi="Times New Roman" w:cs="Times New Roman"/>
-                <w:noProof/>
-                <w:webHidden/>
-                <w:sz w:val="24"/>
-                <w:szCs w:val="24"/>
-              </w:rPr>
-              <w:t>4</w:t>
-            </w:r>
-            <w:r>
-              <w:rPr>
-                <w:rFonts w:ascii="Times New Roman" w:hAnsi="Times New Roman" w:cs="Times New Roman"/>
-                <w:noProof/>
-                <w:webHidden/>
-                <w:sz w:val="24"/>
-                <w:szCs w:val="24"/>
-              </w:rPr>
-              <w:fldChar w:fldCharType="end"/>
-            </w:r>
-          </w:hyperlink>
-        </w:p>
-        <w:p>
-          <w:pPr>
-            <w:pStyle w:val="TOC2"/>
-            <w:tabs>
-              <w:tab w:val="left" w:pos="880"/>
-              <w:tab w:val="right" w:leader="dot" w:pos="7922"/>
-            </w:tabs>
-            <w:spacing w:line="360" w:lineRule="auto"/>
-            <w:rPr>
-              <w:rFonts w:ascii="Times New Roman" w:eastAsiaTheme="minorEastAsia" w:hAnsi="Times New Roman" w:cs="Times New Roman"/>
-              <w:noProof/>
-              <w:sz w:val="24"/>
-              <w:szCs w:val="24"/>
-            </w:rPr>
-          </w:pPr>
-          <w:hyperlink w:anchor="_Toc109844558" w:history="1">
-            <w:r>
-              <w:rPr>
-                <w:rStyle w:val="Hyperlink"/>
-                <w:rFonts w:ascii="Times New Roman" w:hAnsi="Times New Roman" w:cs="Times New Roman"/>
-                <w:noProof/>
-                <w:sz w:val="24"/>
-                <w:szCs w:val="24"/>
-              </w:rPr>
-              <w:t>1.2</w:t>
-            </w:r>
-            <w:r>
-              <w:rPr>
-                <w:rFonts w:ascii="Times New Roman" w:eastAsiaTheme="minorEastAsia" w:hAnsi="Times New Roman" w:cs="Times New Roman"/>
-                <w:noProof/>
-                <w:sz w:val="24"/>
-                <w:szCs w:val="24"/>
-              </w:rPr>
-              <w:tab/>
-            </w:r>
-            <w:r>
-              <w:rPr>
-                <w:rStyle w:val="Hyperlink"/>
-                <w:rFonts w:ascii="Times New Roman" w:hAnsi="Times New Roman" w:cs="Times New Roman"/>
-                <w:noProof/>
-                <w:sz w:val="24"/>
-                <w:szCs w:val="24"/>
-              </w:rPr>
-              <w:t>Tujuan Pelaksanaan PKL</w:t>
-            </w:r>
-            <w:r>
-              <w:rPr>
-                <w:rFonts w:ascii="Times New Roman" w:hAnsi="Times New Roman" w:cs="Times New Roman"/>
-                <w:noProof/>
-                <w:webHidden/>
-                <w:sz w:val="24"/>
-                <w:szCs w:val="24"/>
-              </w:rPr>
-              <w:tab/>
-            </w:r>
-            <w:r>
-              <w:rPr>
-                <w:rFonts w:ascii="Times New Roman" w:hAnsi="Times New Roman" w:cs="Times New Roman"/>
-                <w:noProof/>
-                <w:webHidden/>
-                <w:sz w:val="24"/>
-                <w:szCs w:val="24"/>
-              </w:rPr>
-              <w:fldChar w:fldCharType="begin"/>
-            </w:r>
-            <w:r>
-              <w:rPr>
-                <w:rFonts w:ascii="Times New Roman" w:hAnsi="Times New Roman" w:cs="Times New Roman"/>
-                <w:noProof/>
-                <w:webHidden/>
-                <w:sz w:val="24"/>
-                <w:szCs w:val="24"/>
-              </w:rPr>
-              <w:instrText xml:space="preserve"> PAGEREF _Toc109844558 \h </w:instrText>
-            </w:r>
-            <w:r>
-              <w:rPr>
-                <w:rFonts w:ascii="Times New Roman" w:hAnsi="Times New Roman" w:cs="Times New Roman"/>
-                <w:noProof/>
-                <w:webHidden/>
-                <w:sz w:val="24"/>
-                <w:szCs w:val="24"/>
-              </w:rPr>
-            </w:r>
-            <w:r>
-              <w:rPr>
-                <w:rFonts w:ascii="Times New Roman" w:hAnsi="Times New Roman" w:cs="Times New Roman"/>
-                <w:noProof/>
-                <w:webHidden/>
-                <w:sz w:val="24"/>
-                <w:szCs w:val="24"/>
-              </w:rPr>
-              <w:fldChar w:fldCharType="separate"/>
-            </w:r>
-            <w:r>
-              <w:rPr>
-                <w:rFonts w:ascii="Times New Roman" w:hAnsi="Times New Roman" w:cs="Times New Roman"/>
-                <w:noProof/>
-                <w:webHidden/>
-                <w:sz w:val="24"/>
-                <w:szCs w:val="24"/>
-              </w:rPr>
-              <w:t>5</w:t>
-            </w:r>
-            <w:r>
-              <w:rPr>
-                <w:rFonts w:ascii="Times New Roman" w:hAnsi="Times New Roman" w:cs="Times New Roman"/>
-                <w:noProof/>
-                <w:webHidden/>
-                <w:sz w:val="24"/>
-                <w:szCs w:val="24"/>
-              </w:rPr>
-              <w:fldChar w:fldCharType="end"/>
-            </w:r>
-          </w:hyperlink>
-        </w:p>
-        <w:p>
-          <w:pPr>
-            <w:pStyle w:val="TOC1"/>
-            <w:rPr>
-              <w:rFonts w:eastAsiaTheme="minorEastAsia"/>
-            </w:rPr>
-          </w:pPr>
-          <w:hyperlink w:anchor="_Toc109844559" w:history="1">
-            <w:r>
-              <w:rPr>
-                <w:rStyle w:val="Hyperlink"/>
-              </w:rPr>
-              <w:t>BAB II</w:t>
-            </w:r>
-            <w:r>
-              <w:rPr>
-                <w:webHidden/>
-              </w:rPr>
-              <w:tab/>
-            </w:r>
-            <w:r>
-              <w:rPr>
-                <w:webHidden/>
-              </w:rPr>
-              <w:fldChar w:fldCharType="begin"/>
-            </w:r>
-            <w:r>
-              <w:rPr>
-                <w:webHidden/>
-              </w:rPr>
-              <w:instrText xml:space="preserve"> PAGEREF _Toc109844559 \h </w:instrText>
-            </w:r>
-            <w:r>
-              <w:rPr>
-                <w:webHidden/>
-              </w:rPr>
-            </w:r>
-            <w:r>
-              <w:rPr>
-                <w:webHidden/>
-              </w:rPr>
-              <w:fldChar w:fldCharType="separate"/>
-            </w:r>
-            <w:r>
-              <w:rPr>
-                <w:webHidden/>
-              </w:rPr>
-              <w:t>6</w:t>
-            </w:r>
-            <w:r>
-              <w:rPr>
-                <w:webHidden/>
-              </w:rPr>
-              <w:fldChar w:fldCharType="end"/>
-            </w:r>
-          </w:hyperlink>
-        </w:p>
-        <w:p>
-          <w:pPr>
-            <w:pStyle w:val="TOC2"/>
-            <w:tabs>
-              <w:tab w:val="left" w:pos="880"/>
-              <w:tab w:val="right" w:leader="dot" w:pos="7922"/>
-            </w:tabs>
-            <w:spacing w:line="360" w:lineRule="auto"/>
-            <w:rPr>
-              <w:rFonts w:ascii="Times New Roman" w:eastAsiaTheme="minorEastAsia" w:hAnsi="Times New Roman" w:cs="Times New Roman"/>
-              <w:noProof/>
-              <w:sz w:val="24"/>
-              <w:szCs w:val="24"/>
-            </w:rPr>
-          </w:pPr>
-          <w:hyperlink w:anchor="_Toc109844560" w:history="1">
-            <w:r>
-              <w:rPr>
-                <w:rStyle w:val="Hyperlink"/>
-                <w:rFonts w:ascii="Times New Roman" w:hAnsi="Times New Roman" w:cs="Times New Roman"/>
-                <w:noProof/>
-                <w:sz w:val="24"/>
-                <w:szCs w:val="24"/>
-              </w:rPr>
-              <w:t>2.1</w:t>
-            </w:r>
-            <w:r>
-              <w:rPr>
-                <w:rFonts w:ascii="Times New Roman" w:eastAsiaTheme="minorEastAsia" w:hAnsi="Times New Roman" w:cs="Times New Roman"/>
-                <w:noProof/>
-                <w:sz w:val="24"/>
-                <w:szCs w:val="24"/>
-              </w:rPr>
-              <w:tab/>
-            </w:r>
-            <w:r>
-              <w:rPr>
-                <w:rStyle w:val="Hyperlink"/>
-                <w:rFonts w:ascii="Times New Roman" w:hAnsi="Times New Roman" w:cs="Times New Roman"/>
-                <w:noProof/>
-                <w:sz w:val="24"/>
-                <w:szCs w:val="24"/>
-              </w:rPr>
-              <w:t>Deskripsi/Profil Dunia Kerja Tempat PKL</w:t>
-            </w:r>
-            <w:r>
-              <w:rPr>
-                <w:rFonts w:ascii="Times New Roman" w:hAnsi="Times New Roman" w:cs="Times New Roman"/>
-                <w:noProof/>
-                <w:webHidden/>
-                <w:sz w:val="24"/>
-                <w:szCs w:val="24"/>
-              </w:rPr>
-              <w:tab/>
-            </w:r>
-            <w:r>
-              <w:rPr>
-                <w:rFonts w:ascii="Times New Roman" w:hAnsi="Times New Roman" w:cs="Times New Roman"/>
-                <w:noProof/>
-                <w:webHidden/>
-                <w:sz w:val="24"/>
-                <w:szCs w:val="24"/>
-              </w:rPr>
-              <w:fldChar w:fldCharType="begin"/>
-            </w:r>
-            <w:r>
-              <w:rPr>
-                <w:rFonts w:ascii="Times New Roman" w:hAnsi="Times New Roman" w:cs="Times New Roman"/>
-                <w:noProof/>
-                <w:webHidden/>
-                <w:sz w:val="24"/>
-                <w:szCs w:val="24"/>
-              </w:rPr>
-              <w:instrText xml:space="preserve"> PAGEREF _Toc109844560 \h </w:instrText>
-            </w:r>
-            <w:r>
-              <w:rPr>
-                <w:rFonts w:ascii="Times New Roman" w:hAnsi="Times New Roman" w:cs="Times New Roman"/>
-                <w:noProof/>
-                <w:webHidden/>
-                <w:sz w:val="24"/>
-                <w:szCs w:val="24"/>
-              </w:rPr>
-            </w:r>
-            <w:r>
-              <w:rPr>
-                <w:rFonts w:ascii="Times New Roman" w:hAnsi="Times New Roman" w:cs="Times New Roman"/>
-                <w:noProof/>
-                <w:webHidden/>
-                <w:sz w:val="24"/>
-                <w:szCs w:val="24"/>
-              </w:rPr>
-              <w:fldChar w:fldCharType="separate"/>
-            </w:r>
-            <w:r>
-              <w:rPr>
-                <w:rFonts w:ascii="Times New Roman" w:hAnsi="Times New Roman" w:cs="Times New Roman"/>
-                <w:noProof/>
-                <w:webHidden/>
-                <w:sz w:val="24"/>
-                <w:szCs w:val="24"/>
-              </w:rPr>
-              <w:t>6</w:t>
-            </w:r>
-            <w:r>
-              <w:rPr>
-                <w:rFonts w:ascii="Times New Roman" w:hAnsi="Times New Roman" w:cs="Times New Roman"/>
-                <w:noProof/>
-                <w:webHidden/>
-                <w:sz w:val="24"/>
-                <w:szCs w:val="24"/>
-              </w:rPr>
-              <w:fldChar w:fldCharType="end"/>
-            </w:r>
-          </w:hyperlink>
-        </w:p>
-        <w:p>
-          <w:pPr>
-            <w:spacing w:line="360" w:lineRule="auto"/>
-          </w:pPr>
-          <w:r>
-            <w:rPr>
-              <w:rFonts w:ascii="Times New Roman" w:hAnsi="Times New Roman" w:cs="Times New Roman"/>
-              <w:b/>
-              <w:bCs/>
-              <w:noProof/>
-              <w:sz w:val="24"/>
-              <w:szCs w:val="24"/>
-            </w:rPr>
-            <w:fldChar w:fldCharType="end"/>
-          </w:r>
-        </w:p>
-      </w:sdtContent>
-    </w:sdt>
+          <w:sz w:val="24"/>
+          <w:szCs w:val="24"/>
+        </w:rPr>
+      </w:pPr>
+    </w:p>
+    <w:p>
+      <w:pPr>
+        <w:spacing w:line="360" w:lineRule="auto"/>
+        <w:rPr>
+          <w:rFonts w:ascii="Times New Roman" w:hAnsi="Times New Roman" w:cs="Times New Roman"/>
+          <w:b/>
+          <w:bCs/>
+          <w:sz w:val="24"/>
+          <w:szCs w:val="24"/>
+        </w:rPr>
+      </w:pPr>
+    </w:p>
+    <w:p>
+      <w:pPr>
+        <w:spacing w:line="360" w:lineRule="auto"/>
+        <w:rPr>
+          <w:rFonts w:ascii="Times New Roman" w:hAnsi="Times New Roman" w:cs="Times New Roman"/>
+          <w:b/>
+          <w:bCs/>
+          <w:sz w:val="24"/>
+          <w:szCs w:val="24"/>
+        </w:rPr>
+      </w:pPr>
+    </w:p>
+    <w:p>
+      <w:pPr>
+        <w:spacing w:line="360" w:lineRule="auto"/>
+        <w:rPr>
+          <w:rFonts w:ascii="Times New Roman" w:hAnsi="Times New Roman" w:cs="Times New Roman"/>
+          <w:b/>
+          <w:bCs/>
+          <w:sz w:val="24"/>
+          <w:szCs w:val="24"/>
+        </w:rPr>
+      </w:pPr>
+    </w:p>
+    <w:p>
+      <w:pPr>
+        <w:spacing w:line="360" w:lineRule="auto"/>
+        <w:rPr>
+          <w:rFonts w:ascii="Times New Roman" w:hAnsi="Times New Roman" w:cs="Times New Roman"/>
+          <w:b/>
+          <w:bCs/>
+          <w:sz w:val="24"/>
+          <w:szCs w:val="24"/>
+        </w:rPr>
+      </w:pPr>
+    </w:p>
+    <w:p>
+      <w:pPr>
+        <w:spacing w:line="360" w:lineRule="auto"/>
+        <w:rPr>
+          <w:rFonts w:ascii="Times New Roman" w:hAnsi="Times New Roman" w:cs="Times New Roman"/>
+          <w:b/>
+          <w:bCs/>
+          <w:sz w:val="24"/>
+          <w:szCs w:val="24"/>
+        </w:rPr>
+      </w:pPr>
+    </w:p>
+    <w:p>
+      <w:pPr>
+        <w:spacing w:line="360" w:lineRule="auto"/>
+        <w:rPr>
+          <w:rFonts w:ascii="Times New Roman" w:hAnsi="Times New Roman" w:cs="Times New Roman"/>
+          <w:b/>
+          <w:bCs/>
+          <w:sz w:val="24"/>
+          <w:szCs w:val="24"/>
+        </w:rPr>
+      </w:pPr>
+    </w:p>
+    <w:p>
+      <w:pPr>
+        <w:spacing w:line="360" w:lineRule="auto"/>
+        <w:rPr>
+          <w:rFonts w:ascii="Times New Roman" w:hAnsi="Times New Roman" w:cs="Times New Roman"/>
+          <w:b/>
+          <w:bCs/>
+          <w:sz w:val="24"/>
+          <w:szCs w:val="24"/>
+        </w:rPr>
+      </w:pPr>
+    </w:p>
     <w:p>
       <w:pPr>
         <w:spacing w:line="360" w:lineRule="auto"/>
@@ -5373,7 +4783,12 @@
       <w:bookmarkStart w:id="3" w:name="_Toc109844556"/>
       <w:r>
         <w:lastRenderedPageBreak/>
-        <w:t>BAB I</w:t>
+        <w:t>BA</w:t>
+      </w:r>
+      <w:bookmarkStart w:id="4" w:name="_GoBack"/>
+      <w:bookmarkEnd w:id="4"/>
+      <w:r>
+        <w:t>B I</w:t>
       </w:r>
       <w:bookmarkEnd w:id="3"/>
       <w:r>
@@ -5420,7 +4835,7 @@
       <w:pPr>
         <w:pStyle w:val="Heading2"/>
       </w:pPr>
-      <w:bookmarkStart w:id="4" w:name="_Toc109844557"/>
+      <w:bookmarkStart w:id="5" w:name="_Toc109844557"/>
       <w:proofErr w:type="spellStart"/>
       <w:r>
         <w:t>Latar</w:t>
@@ -5433,7 +4848,7 @@
       <w:r>
         <w:t>Belakang</w:t>
       </w:r>
-      <w:bookmarkEnd w:id="4"/>
+      <w:bookmarkEnd w:id="5"/>
       <w:proofErr w:type="spellEnd"/>
     </w:p>
     <w:p>
@@ -8683,7 +8098,7 @@
       <w:pPr>
         <w:pStyle w:val="Heading2"/>
       </w:pPr>
-      <w:bookmarkStart w:id="5" w:name="_Toc109844558"/>
+      <w:bookmarkStart w:id="6" w:name="_Toc109844558"/>
       <w:proofErr w:type="spellStart"/>
       <w:r>
         <w:t>Tujuan</w:t>
@@ -8700,7 +8115,7 @@
       <w:r>
         <w:t xml:space="preserve"> PKL</w:t>
       </w:r>
-      <w:bookmarkEnd w:id="5"/>
+      <w:bookmarkEnd w:id="6"/>
     </w:p>
     <w:p>
       <w:pPr>
@@ -9770,12 +9185,12 @@
       <w:pPr>
         <w:pStyle w:val="Heading1"/>
       </w:pPr>
-      <w:bookmarkStart w:id="6" w:name="_Toc109844559"/>
+      <w:bookmarkStart w:id="7" w:name="_Toc109844559"/>
       <w:r>
         <w:lastRenderedPageBreak/>
         <w:t>BAB II</w:t>
       </w:r>
-      <w:bookmarkEnd w:id="6"/>
+      <w:bookmarkEnd w:id="7"/>
     </w:p>
     <w:p>
       <w:pPr>
@@ -9817,7 +9232,7 @@
       <w:pPr>
         <w:pStyle w:val="subbab2"/>
       </w:pPr>
-      <w:bookmarkStart w:id="7" w:name="_Toc109844560"/>
+      <w:bookmarkStart w:id="8" w:name="_Toc109844560"/>
       <w:proofErr w:type="spellStart"/>
       <w:r>
         <w:t>Deskripsi</w:t>
@@ -9850,648 +9265,13 @@
       <w:r>
         <w:t xml:space="preserve"> PKL</w:t>
       </w:r>
-      <w:bookmarkEnd w:id="7"/>
+      <w:bookmarkEnd w:id="8"/>
     </w:p>
     <w:p>
       <w:pPr>
         <w:pStyle w:val="ListParagraph"/>
         <w:spacing w:line="360" w:lineRule="auto"/>
         <w:ind w:left="360" w:firstLine="720"/>
-        <w:rPr>
-          <w:rFonts w:ascii="Times New Roman" w:hAnsi="Times New Roman" w:cs="Times New Roman"/>
-          <w:sz w:val="24"/>
-          <w:szCs w:val="24"/>
-        </w:rPr>
-      </w:pPr>
-      <w:r>
-        <w:rPr>
-          <w:rFonts w:ascii="Times New Roman" w:hAnsi="Times New Roman" w:cs="Times New Roman"/>
-          <w:sz w:val="24"/>
-          <w:szCs w:val="24"/>
-        </w:rPr>
-        <w:t>C</w:t>
-      </w:r>
-      <w:r>
-        <w:rPr>
-          <w:rFonts w:ascii="Times New Roman" w:hAnsi="Times New Roman" w:cs="Times New Roman"/>
-          <w:sz w:val="24"/>
-          <w:szCs w:val="24"/>
-        </w:rPr>
-        <w:t>V</w:t>
-      </w:r>
-      <w:r>
-        <w:rPr>
-          <w:rFonts w:ascii="Times New Roman" w:hAnsi="Times New Roman" w:cs="Times New Roman"/>
-          <w:sz w:val="24"/>
-          <w:szCs w:val="24"/>
-        </w:rPr>
-        <w:t>. Pixel Space Creative</w:t>
-      </w:r>
-      <w:r>
-        <w:rPr>
-          <w:rFonts w:ascii="Times New Roman" w:hAnsi="Times New Roman" w:cs="Times New Roman"/>
-          <w:sz w:val="24"/>
-          <w:szCs w:val="24"/>
-        </w:rPr>
-        <w:t xml:space="preserve"> </w:t>
-      </w:r>
-      <w:proofErr w:type="spellStart"/>
-      <w:r>
-        <w:rPr>
-          <w:rFonts w:ascii="Times New Roman" w:hAnsi="Times New Roman" w:cs="Times New Roman"/>
-          <w:sz w:val="24"/>
-          <w:szCs w:val="24"/>
-        </w:rPr>
-        <w:t>adalah</w:t>
-      </w:r>
-      <w:proofErr w:type="spellEnd"/>
-      <w:r>
-        <w:rPr>
-          <w:rFonts w:ascii="Times New Roman" w:hAnsi="Times New Roman" w:cs="Times New Roman"/>
-          <w:sz w:val="24"/>
-          <w:szCs w:val="24"/>
-        </w:rPr>
-        <w:t xml:space="preserve"> C</w:t>
-      </w:r>
-      <w:r>
-        <w:rPr>
-          <w:rFonts w:ascii="Times New Roman" w:hAnsi="Times New Roman" w:cs="Times New Roman"/>
-          <w:sz w:val="24"/>
-          <w:szCs w:val="24"/>
-        </w:rPr>
-        <w:t>V</w:t>
-      </w:r>
-      <w:r>
-        <w:rPr>
-          <w:rFonts w:ascii="Times New Roman" w:hAnsi="Times New Roman" w:cs="Times New Roman"/>
-          <w:sz w:val="24"/>
-          <w:szCs w:val="24"/>
-        </w:rPr>
-        <w:t xml:space="preserve"> yang </w:t>
-      </w:r>
-      <w:proofErr w:type="spellStart"/>
-      <w:r>
-        <w:rPr>
-          <w:rFonts w:ascii="Times New Roman" w:hAnsi="Times New Roman" w:cs="Times New Roman"/>
-          <w:sz w:val="24"/>
-          <w:szCs w:val="24"/>
-        </w:rPr>
-        <w:t>didirikan</w:t>
-      </w:r>
-      <w:proofErr w:type="spellEnd"/>
-      <w:r>
-        <w:rPr>
-          <w:rFonts w:ascii="Times New Roman" w:hAnsi="Times New Roman" w:cs="Times New Roman"/>
-          <w:sz w:val="24"/>
-          <w:szCs w:val="24"/>
-        </w:rPr>
-        <w:t xml:space="preserve"> oleh </w:t>
-      </w:r>
-      <w:proofErr w:type="spellStart"/>
-      <w:r>
-        <w:rPr>
-          <w:rFonts w:ascii="Times New Roman" w:hAnsi="Times New Roman" w:cs="Times New Roman"/>
-          <w:sz w:val="24"/>
-          <w:szCs w:val="24"/>
-        </w:rPr>
-        <w:t>Rexsi</w:t>
-      </w:r>
-      <w:proofErr w:type="spellEnd"/>
-      <w:r>
-        <w:rPr>
-          <w:rFonts w:ascii="Times New Roman" w:hAnsi="Times New Roman" w:cs="Times New Roman"/>
-          <w:sz w:val="24"/>
-          <w:szCs w:val="24"/>
-        </w:rPr>
-        <w:t xml:space="preserve"> </w:t>
-      </w:r>
-      <w:proofErr w:type="spellStart"/>
-      <w:r>
-        <w:rPr>
-          <w:rFonts w:ascii="Times New Roman" w:hAnsi="Times New Roman" w:cs="Times New Roman"/>
-          <w:sz w:val="24"/>
-          <w:szCs w:val="24"/>
-        </w:rPr>
-        <w:t>Yudi</w:t>
-      </w:r>
-      <w:proofErr w:type="spellEnd"/>
-      <w:r>
-        <w:rPr>
-          <w:rFonts w:ascii="Times New Roman" w:hAnsi="Times New Roman" w:cs="Times New Roman"/>
-          <w:sz w:val="24"/>
-          <w:szCs w:val="24"/>
-        </w:rPr>
-        <w:t xml:space="preserve"> Putra. </w:t>
-      </w:r>
-      <w:proofErr w:type="spellStart"/>
-      <w:r>
-        <w:rPr>
-          <w:rFonts w:ascii="Times New Roman" w:hAnsi="Times New Roman" w:cs="Times New Roman"/>
-          <w:sz w:val="24"/>
-          <w:szCs w:val="24"/>
-        </w:rPr>
-        <w:t>Rexsi</w:t>
-      </w:r>
-      <w:proofErr w:type="spellEnd"/>
-      <w:r>
-        <w:rPr>
-          <w:rFonts w:ascii="Times New Roman" w:hAnsi="Times New Roman" w:cs="Times New Roman"/>
-          <w:sz w:val="24"/>
-          <w:szCs w:val="24"/>
-        </w:rPr>
-        <w:t xml:space="preserve"> </w:t>
-      </w:r>
-      <w:proofErr w:type="spellStart"/>
-      <w:r>
-        <w:rPr>
-          <w:rFonts w:ascii="Times New Roman" w:hAnsi="Times New Roman" w:cs="Times New Roman"/>
-          <w:sz w:val="24"/>
-          <w:szCs w:val="24"/>
-        </w:rPr>
-        <w:t>Yudi</w:t>
-      </w:r>
-      <w:proofErr w:type="spellEnd"/>
-      <w:r>
-        <w:rPr>
-          <w:rFonts w:ascii="Times New Roman" w:hAnsi="Times New Roman" w:cs="Times New Roman"/>
-          <w:sz w:val="24"/>
-          <w:szCs w:val="24"/>
-        </w:rPr>
-        <w:t xml:space="preserve"> Putra </w:t>
-      </w:r>
-      <w:proofErr w:type="spellStart"/>
-      <w:r>
-        <w:rPr>
-          <w:rFonts w:ascii="Times New Roman" w:hAnsi="Times New Roman" w:cs="Times New Roman"/>
-          <w:sz w:val="24"/>
-          <w:szCs w:val="24"/>
-        </w:rPr>
-        <w:t>adalah</w:t>
-      </w:r>
-      <w:proofErr w:type="spellEnd"/>
-      <w:r>
-        <w:rPr>
-          <w:rFonts w:ascii="Times New Roman" w:hAnsi="Times New Roman" w:cs="Times New Roman"/>
-          <w:sz w:val="24"/>
-          <w:szCs w:val="24"/>
-        </w:rPr>
-        <w:t xml:space="preserve"> alumni </w:t>
-      </w:r>
-      <w:proofErr w:type="spellStart"/>
-      <w:r>
-        <w:rPr>
-          <w:rFonts w:ascii="Times New Roman" w:hAnsi="Times New Roman" w:cs="Times New Roman"/>
-          <w:sz w:val="24"/>
-          <w:szCs w:val="24"/>
-        </w:rPr>
-        <w:t>dari</w:t>
-      </w:r>
-      <w:proofErr w:type="spellEnd"/>
-      <w:r>
-        <w:rPr>
-          <w:rFonts w:ascii="Times New Roman" w:hAnsi="Times New Roman" w:cs="Times New Roman"/>
-          <w:sz w:val="24"/>
-          <w:szCs w:val="24"/>
-        </w:rPr>
-        <w:t xml:space="preserve"> SMK</w:t>
-      </w:r>
-      <w:r>
-        <w:rPr>
-          <w:rFonts w:ascii="Times New Roman" w:hAnsi="Times New Roman" w:cs="Times New Roman"/>
-          <w:sz w:val="24"/>
-          <w:szCs w:val="24"/>
-        </w:rPr>
-        <w:t xml:space="preserve"> </w:t>
-      </w:r>
-      <w:r>
-        <w:rPr>
-          <w:rFonts w:ascii="Times New Roman" w:hAnsi="Times New Roman" w:cs="Times New Roman"/>
-          <w:sz w:val="24"/>
-          <w:szCs w:val="24"/>
-        </w:rPr>
-        <w:t>N</w:t>
-      </w:r>
-      <w:r>
-        <w:rPr>
-          <w:rFonts w:ascii="Times New Roman" w:hAnsi="Times New Roman" w:cs="Times New Roman"/>
-          <w:sz w:val="24"/>
-          <w:szCs w:val="24"/>
-        </w:rPr>
-        <w:t>egeri</w:t>
-      </w:r>
-      <w:r>
-        <w:rPr>
-          <w:rFonts w:ascii="Times New Roman" w:hAnsi="Times New Roman" w:cs="Times New Roman"/>
-          <w:sz w:val="24"/>
-          <w:szCs w:val="24"/>
-        </w:rPr>
-        <w:t xml:space="preserve"> 1 </w:t>
-      </w:r>
-      <w:proofErr w:type="spellStart"/>
-      <w:r>
-        <w:rPr>
-          <w:rFonts w:ascii="Times New Roman" w:hAnsi="Times New Roman" w:cs="Times New Roman"/>
-          <w:sz w:val="24"/>
-          <w:szCs w:val="24"/>
-        </w:rPr>
-        <w:t>Banyuwangi</w:t>
-      </w:r>
-      <w:proofErr w:type="spellEnd"/>
-      <w:r>
-        <w:rPr>
-          <w:rFonts w:ascii="Times New Roman" w:hAnsi="Times New Roman" w:cs="Times New Roman"/>
-          <w:sz w:val="24"/>
-          <w:szCs w:val="24"/>
-        </w:rPr>
-        <w:t xml:space="preserve">, lulus </w:t>
-      </w:r>
-      <w:proofErr w:type="spellStart"/>
-      <w:r>
-        <w:rPr>
-          <w:rFonts w:ascii="Times New Roman" w:hAnsi="Times New Roman" w:cs="Times New Roman"/>
-          <w:sz w:val="24"/>
-          <w:szCs w:val="24"/>
-        </w:rPr>
-        <w:t>dengan</w:t>
-      </w:r>
-      <w:proofErr w:type="spellEnd"/>
-      <w:r>
-        <w:rPr>
-          <w:rFonts w:ascii="Times New Roman" w:hAnsi="Times New Roman" w:cs="Times New Roman"/>
-          <w:sz w:val="24"/>
-          <w:szCs w:val="24"/>
-        </w:rPr>
-        <w:t xml:space="preserve"> </w:t>
-      </w:r>
-      <w:proofErr w:type="spellStart"/>
-      <w:r>
-        <w:rPr>
-          <w:rFonts w:ascii="Times New Roman" w:hAnsi="Times New Roman" w:cs="Times New Roman"/>
-          <w:sz w:val="24"/>
-          <w:szCs w:val="24"/>
-        </w:rPr>
-        <w:t>prodi</w:t>
-      </w:r>
-      <w:proofErr w:type="spellEnd"/>
-      <w:r>
-        <w:rPr>
-          <w:rFonts w:ascii="Times New Roman" w:hAnsi="Times New Roman" w:cs="Times New Roman"/>
-          <w:sz w:val="24"/>
-          <w:szCs w:val="24"/>
-        </w:rPr>
-        <w:t xml:space="preserve"> </w:t>
-      </w:r>
-      <w:proofErr w:type="spellStart"/>
-      <w:r>
-        <w:rPr>
-          <w:rFonts w:ascii="Times New Roman" w:hAnsi="Times New Roman" w:cs="Times New Roman"/>
-          <w:sz w:val="24"/>
-          <w:szCs w:val="24"/>
-        </w:rPr>
-        <w:t>R</w:t>
-      </w:r>
-      <w:r>
-        <w:rPr>
-          <w:rFonts w:ascii="Times New Roman" w:hAnsi="Times New Roman" w:cs="Times New Roman"/>
-          <w:sz w:val="24"/>
-          <w:szCs w:val="24"/>
-        </w:rPr>
-        <w:t>ekayasa</w:t>
-      </w:r>
-      <w:proofErr w:type="spellEnd"/>
-      <w:r>
-        <w:rPr>
-          <w:rFonts w:ascii="Times New Roman" w:hAnsi="Times New Roman" w:cs="Times New Roman"/>
-          <w:sz w:val="24"/>
-          <w:szCs w:val="24"/>
-        </w:rPr>
-        <w:t xml:space="preserve"> </w:t>
-      </w:r>
-      <w:proofErr w:type="spellStart"/>
-      <w:r>
-        <w:rPr>
-          <w:rFonts w:ascii="Times New Roman" w:hAnsi="Times New Roman" w:cs="Times New Roman"/>
-          <w:sz w:val="24"/>
-          <w:szCs w:val="24"/>
-        </w:rPr>
-        <w:t>P</w:t>
-      </w:r>
-      <w:r>
-        <w:rPr>
-          <w:rFonts w:ascii="Times New Roman" w:hAnsi="Times New Roman" w:cs="Times New Roman"/>
-          <w:sz w:val="24"/>
-          <w:szCs w:val="24"/>
-        </w:rPr>
-        <w:t>erangkat</w:t>
-      </w:r>
-      <w:proofErr w:type="spellEnd"/>
-      <w:r>
-        <w:rPr>
-          <w:rFonts w:ascii="Times New Roman" w:hAnsi="Times New Roman" w:cs="Times New Roman"/>
-          <w:sz w:val="24"/>
-          <w:szCs w:val="24"/>
-        </w:rPr>
-        <w:t xml:space="preserve"> </w:t>
-      </w:r>
-      <w:proofErr w:type="spellStart"/>
-      <w:r>
-        <w:rPr>
-          <w:rFonts w:ascii="Times New Roman" w:hAnsi="Times New Roman" w:cs="Times New Roman"/>
-          <w:sz w:val="24"/>
-          <w:szCs w:val="24"/>
-        </w:rPr>
-        <w:t>L</w:t>
-      </w:r>
-      <w:r>
-        <w:rPr>
-          <w:rFonts w:ascii="Times New Roman" w:hAnsi="Times New Roman" w:cs="Times New Roman"/>
-          <w:sz w:val="24"/>
-          <w:szCs w:val="24"/>
-        </w:rPr>
-        <w:t>unak</w:t>
-      </w:r>
-      <w:proofErr w:type="spellEnd"/>
-      <w:r>
-        <w:rPr>
-          <w:rFonts w:ascii="Times New Roman" w:hAnsi="Times New Roman" w:cs="Times New Roman"/>
-          <w:sz w:val="24"/>
-          <w:szCs w:val="24"/>
-        </w:rPr>
-        <w:t xml:space="preserve"> yang </w:t>
-      </w:r>
-      <w:proofErr w:type="spellStart"/>
-      <w:r>
-        <w:rPr>
-          <w:rFonts w:ascii="Times New Roman" w:hAnsi="Times New Roman" w:cs="Times New Roman"/>
-          <w:sz w:val="24"/>
-          <w:szCs w:val="24"/>
-        </w:rPr>
-        <w:t>diambilnya</w:t>
-      </w:r>
-      <w:proofErr w:type="spellEnd"/>
-      <w:r>
-        <w:rPr>
-          <w:rFonts w:ascii="Times New Roman" w:hAnsi="Times New Roman" w:cs="Times New Roman"/>
-          <w:sz w:val="24"/>
-          <w:szCs w:val="24"/>
-        </w:rPr>
-        <w:t>. C</w:t>
-      </w:r>
-      <w:r>
-        <w:rPr>
-          <w:rFonts w:ascii="Times New Roman" w:hAnsi="Times New Roman" w:cs="Times New Roman"/>
-          <w:sz w:val="24"/>
-          <w:szCs w:val="24"/>
-        </w:rPr>
-        <w:t>V</w:t>
-      </w:r>
-      <w:r>
-        <w:rPr>
-          <w:rFonts w:ascii="Times New Roman" w:hAnsi="Times New Roman" w:cs="Times New Roman"/>
-          <w:sz w:val="24"/>
-          <w:szCs w:val="24"/>
-        </w:rPr>
-        <w:t xml:space="preserve">. Pixel Space Creative </w:t>
-      </w:r>
-      <w:proofErr w:type="spellStart"/>
-      <w:r>
-        <w:rPr>
-          <w:rFonts w:ascii="Times New Roman" w:hAnsi="Times New Roman" w:cs="Times New Roman"/>
-          <w:sz w:val="24"/>
-          <w:szCs w:val="24"/>
-        </w:rPr>
-        <w:t>ini</w:t>
-      </w:r>
-      <w:proofErr w:type="spellEnd"/>
-      <w:r>
-        <w:rPr>
-          <w:rFonts w:ascii="Times New Roman" w:hAnsi="Times New Roman" w:cs="Times New Roman"/>
-          <w:sz w:val="24"/>
-          <w:szCs w:val="24"/>
-        </w:rPr>
-        <w:t xml:space="preserve"> </w:t>
-      </w:r>
-      <w:proofErr w:type="spellStart"/>
-      <w:r>
-        <w:rPr>
-          <w:rFonts w:ascii="Times New Roman" w:hAnsi="Times New Roman" w:cs="Times New Roman"/>
-          <w:sz w:val="24"/>
-          <w:szCs w:val="24"/>
-        </w:rPr>
-        <w:t>berada</w:t>
-      </w:r>
-      <w:proofErr w:type="spellEnd"/>
-      <w:r>
-        <w:rPr>
-          <w:rFonts w:ascii="Times New Roman" w:hAnsi="Times New Roman" w:cs="Times New Roman"/>
-          <w:sz w:val="24"/>
-          <w:szCs w:val="24"/>
-        </w:rPr>
-        <w:t xml:space="preserve"> </w:t>
-      </w:r>
-      <w:proofErr w:type="spellStart"/>
-      <w:r>
-        <w:rPr>
-          <w:rFonts w:ascii="Times New Roman" w:hAnsi="Times New Roman" w:cs="Times New Roman"/>
-          <w:sz w:val="24"/>
-          <w:szCs w:val="24"/>
-        </w:rPr>
-        <w:t>dibawah</w:t>
-      </w:r>
-      <w:proofErr w:type="spellEnd"/>
-      <w:r>
-        <w:rPr>
-          <w:rFonts w:ascii="Times New Roman" w:hAnsi="Times New Roman" w:cs="Times New Roman"/>
-          <w:sz w:val="24"/>
-          <w:szCs w:val="24"/>
-        </w:rPr>
-        <w:t xml:space="preserve"> </w:t>
-      </w:r>
-      <w:proofErr w:type="spellStart"/>
-      <w:r>
-        <w:rPr>
-          <w:rFonts w:ascii="Times New Roman" w:hAnsi="Times New Roman" w:cs="Times New Roman"/>
-          <w:sz w:val="24"/>
-          <w:szCs w:val="24"/>
-        </w:rPr>
-        <w:t>naungan</w:t>
-      </w:r>
-      <w:proofErr w:type="spellEnd"/>
-      <w:r>
-        <w:rPr>
-          <w:rFonts w:ascii="Times New Roman" w:hAnsi="Times New Roman" w:cs="Times New Roman"/>
-          <w:sz w:val="24"/>
-          <w:szCs w:val="24"/>
-        </w:rPr>
-        <w:t xml:space="preserve"> PT</w:t>
-      </w:r>
-      <w:r>
-        <w:rPr>
-          <w:rFonts w:ascii="Times New Roman" w:hAnsi="Times New Roman" w:cs="Times New Roman"/>
-          <w:sz w:val="24"/>
-          <w:szCs w:val="24"/>
-        </w:rPr>
-        <w:t xml:space="preserve">. Tunas </w:t>
-      </w:r>
-      <w:proofErr w:type="spellStart"/>
-      <w:r>
-        <w:rPr>
-          <w:rFonts w:ascii="Times New Roman" w:hAnsi="Times New Roman" w:cs="Times New Roman"/>
-          <w:sz w:val="24"/>
-          <w:szCs w:val="24"/>
-        </w:rPr>
-        <w:t>Inkubator</w:t>
-      </w:r>
-      <w:proofErr w:type="spellEnd"/>
-      <w:r>
-        <w:rPr>
-          <w:rFonts w:ascii="Times New Roman" w:hAnsi="Times New Roman" w:cs="Times New Roman"/>
-          <w:sz w:val="24"/>
-          <w:szCs w:val="24"/>
-        </w:rPr>
-        <w:t xml:space="preserve"> Creative Startup. C</w:t>
-      </w:r>
-      <w:r>
-        <w:rPr>
-          <w:rFonts w:ascii="Times New Roman" w:hAnsi="Times New Roman" w:cs="Times New Roman"/>
-          <w:sz w:val="24"/>
-          <w:szCs w:val="24"/>
-        </w:rPr>
-        <w:t>V</w:t>
-      </w:r>
-      <w:r>
-        <w:rPr>
-          <w:rFonts w:ascii="Times New Roman" w:hAnsi="Times New Roman" w:cs="Times New Roman"/>
-          <w:sz w:val="24"/>
-          <w:szCs w:val="24"/>
-        </w:rPr>
-        <w:t xml:space="preserve">. Pixel Space Creative </w:t>
-      </w:r>
-      <w:proofErr w:type="spellStart"/>
-      <w:r>
-        <w:rPr>
-          <w:rFonts w:ascii="Times New Roman" w:hAnsi="Times New Roman" w:cs="Times New Roman"/>
-          <w:sz w:val="24"/>
-          <w:szCs w:val="24"/>
-        </w:rPr>
-        <w:t>berlokasi</w:t>
-      </w:r>
-      <w:proofErr w:type="spellEnd"/>
-      <w:r>
-        <w:rPr>
-          <w:rFonts w:ascii="Times New Roman" w:hAnsi="Times New Roman" w:cs="Times New Roman"/>
-          <w:sz w:val="24"/>
-          <w:szCs w:val="24"/>
-        </w:rPr>
-        <w:t xml:space="preserve"> di </w:t>
-      </w:r>
-      <w:proofErr w:type="spellStart"/>
-      <w:r>
-        <w:rPr>
-          <w:rFonts w:ascii="Times New Roman" w:hAnsi="Times New Roman" w:cs="Times New Roman"/>
-          <w:sz w:val="24"/>
-          <w:szCs w:val="24"/>
-        </w:rPr>
-        <w:t>Perumahan</w:t>
-      </w:r>
-      <w:proofErr w:type="spellEnd"/>
-      <w:r>
-        <w:rPr>
-          <w:rFonts w:ascii="Times New Roman" w:hAnsi="Times New Roman" w:cs="Times New Roman"/>
-          <w:sz w:val="24"/>
-          <w:szCs w:val="24"/>
-        </w:rPr>
-        <w:t xml:space="preserve"> Diamond Regency Blok P</w:t>
-      </w:r>
-      <w:r>
-        <w:rPr>
-          <w:rFonts w:ascii="Times New Roman" w:hAnsi="Times New Roman" w:cs="Times New Roman"/>
-          <w:sz w:val="24"/>
-          <w:szCs w:val="24"/>
-        </w:rPr>
-        <w:t>-</w:t>
-      </w:r>
-      <w:r>
-        <w:rPr>
-          <w:rFonts w:ascii="Times New Roman" w:hAnsi="Times New Roman" w:cs="Times New Roman"/>
-          <w:sz w:val="24"/>
-          <w:szCs w:val="24"/>
-        </w:rPr>
-        <w:t xml:space="preserve">25 </w:t>
-      </w:r>
-      <w:proofErr w:type="spellStart"/>
-      <w:r>
-        <w:rPr>
-          <w:rFonts w:ascii="Times New Roman" w:hAnsi="Times New Roman" w:cs="Times New Roman"/>
-          <w:sz w:val="24"/>
-          <w:szCs w:val="24"/>
-        </w:rPr>
-        <w:t>Kebalenan</w:t>
-      </w:r>
-      <w:proofErr w:type="spellEnd"/>
-      <w:r>
-        <w:rPr>
-          <w:rFonts w:ascii="Times New Roman" w:hAnsi="Times New Roman" w:cs="Times New Roman"/>
-          <w:sz w:val="24"/>
-          <w:szCs w:val="24"/>
-        </w:rPr>
-        <w:t xml:space="preserve">, </w:t>
-      </w:r>
-      <w:proofErr w:type="spellStart"/>
-      <w:r>
-        <w:rPr>
-          <w:rFonts w:ascii="Times New Roman" w:hAnsi="Times New Roman" w:cs="Times New Roman"/>
-          <w:sz w:val="24"/>
-          <w:szCs w:val="24"/>
-        </w:rPr>
-        <w:t>Banyuwangi</w:t>
-      </w:r>
-      <w:proofErr w:type="spellEnd"/>
-      <w:r>
-        <w:rPr>
-          <w:rFonts w:ascii="Times New Roman" w:hAnsi="Times New Roman" w:cs="Times New Roman"/>
-          <w:sz w:val="24"/>
-          <w:szCs w:val="24"/>
-        </w:rPr>
-        <w:t xml:space="preserve">, </w:t>
-      </w:r>
-      <w:proofErr w:type="spellStart"/>
-      <w:r>
-        <w:rPr>
-          <w:rFonts w:ascii="Times New Roman" w:hAnsi="Times New Roman" w:cs="Times New Roman"/>
-          <w:sz w:val="24"/>
-          <w:szCs w:val="24"/>
-        </w:rPr>
-        <w:t>Jawa</w:t>
-      </w:r>
-      <w:proofErr w:type="spellEnd"/>
-      <w:r>
-        <w:rPr>
-          <w:rFonts w:ascii="Times New Roman" w:hAnsi="Times New Roman" w:cs="Times New Roman"/>
-          <w:sz w:val="24"/>
-          <w:szCs w:val="24"/>
-        </w:rPr>
-        <w:t xml:space="preserve"> Timur </w:t>
-      </w:r>
-      <w:r>
-        <w:rPr>
-          <w:rFonts w:ascii="Times New Roman" w:hAnsi="Times New Roman" w:cs="Times New Roman"/>
-          <w:sz w:val="24"/>
-          <w:szCs w:val="24"/>
-        </w:rPr>
-        <w:t>68417</w:t>
-      </w:r>
-      <w:r>
-        <w:rPr>
-          <w:rFonts w:ascii="Times New Roman" w:hAnsi="Times New Roman" w:cs="Times New Roman"/>
-          <w:sz w:val="24"/>
-          <w:szCs w:val="24"/>
-        </w:rPr>
-        <w:t>.</w:t>
-      </w:r>
-    </w:p>
-    <w:p>
-      <w:pPr>
         <w:rPr>
           <w:rFonts w:ascii="Times New Roman" w:hAnsi="Times New Roman" w:cs="Times New Roman"/>
           <w:sz w:val="24"/>
@@ -10505,40 +9285,664 @@
           <w:docGrid w:linePitch="360"/>
         </w:sectPr>
       </w:pPr>
+      <w:r>
+        <w:rPr>
+          <w:rFonts w:ascii="Times New Roman" w:hAnsi="Times New Roman" w:cs="Times New Roman"/>
+          <w:sz w:val="24"/>
+          <w:szCs w:val="24"/>
+        </w:rPr>
+        <w:t>C</w:t>
+      </w:r>
+      <w:r>
+        <w:rPr>
+          <w:rFonts w:ascii="Times New Roman" w:hAnsi="Times New Roman" w:cs="Times New Roman"/>
+          <w:sz w:val="24"/>
+          <w:szCs w:val="24"/>
+        </w:rPr>
+        <w:t>V</w:t>
+      </w:r>
+      <w:r>
+        <w:rPr>
+          <w:rFonts w:ascii="Times New Roman" w:hAnsi="Times New Roman" w:cs="Times New Roman"/>
+          <w:sz w:val="24"/>
+          <w:szCs w:val="24"/>
+        </w:rPr>
+        <w:t>. Pixel Space Creative</w:t>
+      </w:r>
+      <w:r>
+        <w:rPr>
+          <w:rFonts w:ascii="Times New Roman" w:hAnsi="Times New Roman" w:cs="Times New Roman"/>
+          <w:sz w:val="24"/>
+          <w:szCs w:val="24"/>
+        </w:rPr>
+        <w:t xml:space="preserve"> </w:t>
+      </w:r>
+      <w:proofErr w:type="spellStart"/>
+      <w:r>
+        <w:rPr>
+          <w:rFonts w:ascii="Times New Roman" w:hAnsi="Times New Roman" w:cs="Times New Roman"/>
+          <w:sz w:val="24"/>
+          <w:szCs w:val="24"/>
+        </w:rPr>
+        <w:t>adalah</w:t>
+      </w:r>
+      <w:proofErr w:type="spellEnd"/>
+      <w:r>
+        <w:rPr>
+          <w:rFonts w:ascii="Times New Roman" w:hAnsi="Times New Roman" w:cs="Times New Roman"/>
+          <w:sz w:val="24"/>
+          <w:szCs w:val="24"/>
+        </w:rPr>
+        <w:t xml:space="preserve"> C</w:t>
+      </w:r>
+      <w:r>
+        <w:rPr>
+          <w:rFonts w:ascii="Times New Roman" w:hAnsi="Times New Roman" w:cs="Times New Roman"/>
+          <w:sz w:val="24"/>
+          <w:szCs w:val="24"/>
+        </w:rPr>
+        <w:t>V</w:t>
+      </w:r>
+      <w:r>
+        <w:rPr>
+          <w:rFonts w:ascii="Times New Roman" w:hAnsi="Times New Roman" w:cs="Times New Roman"/>
+          <w:sz w:val="24"/>
+          <w:szCs w:val="24"/>
+        </w:rPr>
+        <w:t xml:space="preserve"> yang </w:t>
+      </w:r>
+      <w:proofErr w:type="spellStart"/>
+      <w:r>
+        <w:rPr>
+          <w:rFonts w:ascii="Times New Roman" w:hAnsi="Times New Roman" w:cs="Times New Roman"/>
+          <w:sz w:val="24"/>
+          <w:szCs w:val="24"/>
+        </w:rPr>
+        <w:t>didirikan</w:t>
+      </w:r>
+      <w:proofErr w:type="spellEnd"/>
+      <w:r>
+        <w:rPr>
+          <w:rFonts w:ascii="Times New Roman" w:hAnsi="Times New Roman" w:cs="Times New Roman"/>
+          <w:sz w:val="24"/>
+          <w:szCs w:val="24"/>
+        </w:rPr>
+        <w:t xml:space="preserve"> oleh </w:t>
+      </w:r>
+      <w:proofErr w:type="spellStart"/>
+      <w:r>
+        <w:rPr>
+          <w:rFonts w:ascii="Times New Roman" w:hAnsi="Times New Roman" w:cs="Times New Roman"/>
+          <w:sz w:val="24"/>
+          <w:szCs w:val="24"/>
+        </w:rPr>
+        <w:t>Rexsi</w:t>
+      </w:r>
+      <w:proofErr w:type="spellEnd"/>
+      <w:r>
+        <w:rPr>
+          <w:rFonts w:ascii="Times New Roman" w:hAnsi="Times New Roman" w:cs="Times New Roman"/>
+          <w:sz w:val="24"/>
+          <w:szCs w:val="24"/>
+        </w:rPr>
+        <w:t xml:space="preserve"> </w:t>
+      </w:r>
+      <w:proofErr w:type="spellStart"/>
+      <w:r>
+        <w:rPr>
+          <w:rFonts w:ascii="Times New Roman" w:hAnsi="Times New Roman" w:cs="Times New Roman"/>
+          <w:sz w:val="24"/>
+          <w:szCs w:val="24"/>
+        </w:rPr>
+        <w:t>Yudi</w:t>
+      </w:r>
+      <w:proofErr w:type="spellEnd"/>
+      <w:r>
+        <w:rPr>
+          <w:rFonts w:ascii="Times New Roman" w:hAnsi="Times New Roman" w:cs="Times New Roman"/>
+          <w:sz w:val="24"/>
+          <w:szCs w:val="24"/>
+        </w:rPr>
+        <w:t xml:space="preserve"> Putra. </w:t>
+      </w:r>
+      <w:proofErr w:type="spellStart"/>
+      <w:r>
+        <w:rPr>
+          <w:rFonts w:ascii="Times New Roman" w:hAnsi="Times New Roman" w:cs="Times New Roman"/>
+          <w:sz w:val="24"/>
+          <w:szCs w:val="24"/>
+        </w:rPr>
+        <w:t>Rexsi</w:t>
+      </w:r>
+      <w:proofErr w:type="spellEnd"/>
+      <w:r>
+        <w:rPr>
+          <w:rFonts w:ascii="Times New Roman" w:hAnsi="Times New Roman" w:cs="Times New Roman"/>
+          <w:sz w:val="24"/>
+          <w:szCs w:val="24"/>
+        </w:rPr>
+        <w:t xml:space="preserve"> </w:t>
+      </w:r>
+      <w:proofErr w:type="spellStart"/>
+      <w:r>
+        <w:rPr>
+          <w:rFonts w:ascii="Times New Roman" w:hAnsi="Times New Roman" w:cs="Times New Roman"/>
+          <w:sz w:val="24"/>
+          <w:szCs w:val="24"/>
+        </w:rPr>
+        <w:t>Yudi</w:t>
+      </w:r>
+      <w:proofErr w:type="spellEnd"/>
+      <w:r>
+        <w:rPr>
+          <w:rFonts w:ascii="Times New Roman" w:hAnsi="Times New Roman" w:cs="Times New Roman"/>
+          <w:sz w:val="24"/>
+          <w:szCs w:val="24"/>
+        </w:rPr>
+        <w:t xml:space="preserve"> Putra </w:t>
+      </w:r>
+      <w:proofErr w:type="spellStart"/>
+      <w:r>
+        <w:rPr>
+          <w:rFonts w:ascii="Times New Roman" w:hAnsi="Times New Roman" w:cs="Times New Roman"/>
+          <w:sz w:val="24"/>
+          <w:szCs w:val="24"/>
+        </w:rPr>
+        <w:t>adalah</w:t>
+      </w:r>
+      <w:proofErr w:type="spellEnd"/>
+      <w:r>
+        <w:rPr>
+          <w:rFonts w:ascii="Times New Roman" w:hAnsi="Times New Roman" w:cs="Times New Roman"/>
+          <w:sz w:val="24"/>
+          <w:szCs w:val="24"/>
+        </w:rPr>
+        <w:t xml:space="preserve"> alumni </w:t>
+      </w:r>
+      <w:proofErr w:type="spellStart"/>
+      <w:r>
+        <w:rPr>
+          <w:rFonts w:ascii="Times New Roman" w:hAnsi="Times New Roman" w:cs="Times New Roman"/>
+          <w:sz w:val="24"/>
+          <w:szCs w:val="24"/>
+        </w:rPr>
+        <w:t>dari</w:t>
+      </w:r>
+      <w:proofErr w:type="spellEnd"/>
+      <w:r>
+        <w:rPr>
+          <w:rFonts w:ascii="Times New Roman" w:hAnsi="Times New Roman" w:cs="Times New Roman"/>
+          <w:sz w:val="24"/>
+          <w:szCs w:val="24"/>
+        </w:rPr>
+        <w:t xml:space="preserve"> SMK</w:t>
+      </w:r>
+      <w:r>
+        <w:rPr>
+          <w:rFonts w:ascii="Times New Roman" w:hAnsi="Times New Roman" w:cs="Times New Roman"/>
+          <w:sz w:val="24"/>
+          <w:szCs w:val="24"/>
+        </w:rPr>
+        <w:t xml:space="preserve"> </w:t>
+      </w:r>
+      <w:r>
+        <w:rPr>
+          <w:rFonts w:ascii="Times New Roman" w:hAnsi="Times New Roman" w:cs="Times New Roman"/>
+          <w:sz w:val="24"/>
+          <w:szCs w:val="24"/>
+        </w:rPr>
+        <w:t>N</w:t>
+      </w:r>
+      <w:r>
+        <w:rPr>
+          <w:rFonts w:ascii="Times New Roman" w:hAnsi="Times New Roman" w:cs="Times New Roman"/>
+          <w:sz w:val="24"/>
+          <w:szCs w:val="24"/>
+        </w:rPr>
+        <w:t>egeri</w:t>
+      </w:r>
+      <w:r>
+        <w:rPr>
+          <w:rFonts w:ascii="Times New Roman" w:hAnsi="Times New Roman" w:cs="Times New Roman"/>
+          <w:sz w:val="24"/>
+          <w:szCs w:val="24"/>
+        </w:rPr>
+        <w:t xml:space="preserve"> 1 </w:t>
+      </w:r>
+      <w:proofErr w:type="spellStart"/>
+      <w:r>
+        <w:rPr>
+          <w:rFonts w:ascii="Times New Roman" w:hAnsi="Times New Roman" w:cs="Times New Roman"/>
+          <w:sz w:val="24"/>
+          <w:szCs w:val="24"/>
+        </w:rPr>
+        <w:t>Banyuwangi</w:t>
+      </w:r>
+      <w:proofErr w:type="spellEnd"/>
+      <w:r>
+        <w:rPr>
+          <w:rFonts w:ascii="Times New Roman" w:hAnsi="Times New Roman" w:cs="Times New Roman"/>
+          <w:sz w:val="24"/>
+          <w:szCs w:val="24"/>
+        </w:rPr>
+        <w:t xml:space="preserve">, lulus </w:t>
+      </w:r>
+      <w:proofErr w:type="spellStart"/>
+      <w:r>
+        <w:rPr>
+          <w:rFonts w:ascii="Times New Roman" w:hAnsi="Times New Roman" w:cs="Times New Roman"/>
+          <w:sz w:val="24"/>
+          <w:szCs w:val="24"/>
+        </w:rPr>
+        <w:t>dengan</w:t>
+      </w:r>
+      <w:proofErr w:type="spellEnd"/>
+      <w:r>
+        <w:rPr>
+          <w:rFonts w:ascii="Times New Roman" w:hAnsi="Times New Roman" w:cs="Times New Roman"/>
+          <w:sz w:val="24"/>
+          <w:szCs w:val="24"/>
+        </w:rPr>
+        <w:t xml:space="preserve"> </w:t>
+      </w:r>
+      <w:proofErr w:type="spellStart"/>
+      <w:r>
+        <w:rPr>
+          <w:rFonts w:ascii="Times New Roman" w:hAnsi="Times New Roman" w:cs="Times New Roman"/>
+          <w:sz w:val="24"/>
+          <w:szCs w:val="24"/>
+        </w:rPr>
+        <w:t>prodi</w:t>
+      </w:r>
+      <w:proofErr w:type="spellEnd"/>
+      <w:r>
+        <w:rPr>
+          <w:rFonts w:ascii="Times New Roman" w:hAnsi="Times New Roman" w:cs="Times New Roman"/>
+          <w:sz w:val="24"/>
+          <w:szCs w:val="24"/>
+        </w:rPr>
+        <w:t xml:space="preserve"> </w:t>
+      </w:r>
+      <w:proofErr w:type="spellStart"/>
+      <w:r>
+        <w:rPr>
+          <w:rFonts w:ascii="Times New Roman" w:hAnsi="Times New Roman" w:cs="Times New Roman"/>
+          <w:sz w:val="24"/>
+          <w:szCs w:val="24"/>
+        </w:rPr>
+        <w:t>R</w:t>
+      </w:r>
+      <w:r>
+        <w:rPr>
+          <w:rFonts w:ascii="Times New Roman" w:hAnsi="Times New Roman" w:cs="Times New Roman"/>
+          <w:sz w:val="24"/>
+          <w:szCs w:val="24"/>
+        </w:rPr>
+        <w:t>ekayasa</w:t>
+      </w:r>
+      <w:proofErr w:type="spellEnd"/>
+      <w:r>
+        <w:rPr>
+          <w:rFonts w:ascii="Times New Roman" w:hAnsi="Times New Roman" w:cs="Times New Roman"/>
+          <w:sz w:val="24"/>
+          <w:szCs w:val="24"/>
+        </w:rPr>
+        <w:t xml:space="preserve"> </w:t>
+      </w:r>
+      <w:proofErr w:type="spellStart"/>
+      <w:r>
+        <w:rPr>
+          <w:rFonts w:ascii="Times New Roman" w:hAnsi="Times New Roman" w:cs="Times New Roman"/>
+          <w:sz w:val="24"/>
+          <w:szCs w:val="24"/>
+        </w:rPr>
+        <w:t>P</w:t>
+      </w:r>
+      <w:r>
+        <w:rPr>
+          <w:rFonts w:ascii="Times New Roman" w:hAnsi="Times New Roman" w:cs="Times New Roman"/>
+          <w:sz w:val="24"/>
+          <w:szCs w:val="24"/>
+        </w:rPr>
+        <w:t>erangkat</w:t>
+      </w:r>
+      <w:proofErr w:type="spellEnd"/>
+      <w:r>
+        <w:rPr>
+          <w:rFonts w:ascii="Times New Roman" w:hAnsi="Times New Roman" w:cs="Times New Roman"/>
+          <w:sz w:val="24"/>
+          <w:szCs w:val="24"/>
+        </w:rPr>
+        <w:t xml:space="preserve"> </w:t>
+      </w:r>
+      <w:proofErr w:type="spellStart"/>
+      <w:r>
+        <w:rPr>
+          <w:rFonts w:ascii="Times New Roman" w:hAnsi="Times New Roman" w:cs="Times New Roman"/>
+          <w:sz w:val="24"/>
+          <w:szCs w:val="24"/>
+        </w:rPr>
+        <w:t>L</w:t>
+      </w:r>
+      <w:r>
+        <w:rPr>
+          <w:rFonts w:ascii="Times New Roman" w:hAnsi="Times New Roman" w:cs="Times New Roman"/>
+          <w:sz w:val="24"/>
+          <w:szCs w:val="24"/>
+        </w:rPr>
+        <w:t>unak</w:t>
+      </w:r>
+      <w:proofErr w:type="spellEnd"/>
+      <w:r>
+        <w:rPr>
+          <w:rFonts w:ascii="Times New Roman" w:hAnsi="Times New Roman" w:cs="Times New Roman"/>
+          <w:sz w:val="24"/>
+          <w:szCs w:val="24"/>
+        </w:rPr>
+        <w:t xml:space="preserve"> yang </w:t>
+      </w:r>
+      <w:proofErr w:type="spellStart"/>
+      <w:r>
+        <w:rPr>
+          <w:rFonts w:ascii="Times New Roman" w:hAnsi="Times New Roman" w:cs="Times New Roman"/>
+          <w:sz w:val="24"/>
+          <w:szCs w:val="24"/>
+        </w:rPr>
+        <w:t>diambilnya</w:t>
+      </w:r>
+      <w:proofErr w:type="spellEnd"/>
+      <w:r>
+        <w:rPr>
+          <w:rFonts w:ascii="Times New Roman" w:hAnsi="Times New Roman" w:cs="Times New Roman"/>
+          <w:sz w:val="24"/>
+          <w:szCs w:val="24"/>
+        </w:rPr>
+        <w:t>. C</w:t>
+      </w:r>
+      <w:r>
+        <w:rPr>
+          <w:rFonts w:ascii="Times New Roman" w:hAnsi="Times New Roman" w:cs="Times New Roman"/>
+          <w:sz w:val="24"/>
+          <w:szCs w:val="24"/>
+        </w:rPr>
+        <w:t>V</w:t>
+      </w:r>
+      <w:r>
+        <w:rPr>
+          <w:rFonts w:ascii="Times New Roman" w:hAnsi="Times New Roman" w:cs="Times New Roman"/>
+          <w:sz w:val="24"/>
+          <w:szCs w:val="24"/>
+        </w:rPr>
+        <w:t xml:space="preserve">. Pixel Space Creative </w:t>
+      </w:r>
+      <w:proofErr w:type="spellStart"/>
+      <w:r>
+        <w:rPr>
+          <w:rFonts w:ascii="Times New Roman" w:hAnsi="Times New Roman" w:cs="Times New Roman"/>
+          <w:sz w:val="24"/>
+          <w:szCs w:val="24"/>
+        </w:rPr>
+        <w:t>ini</w:t>
+      </w:r>
+      <w:proofErr w:type="spellEnd"/>
+      <w:r>
+        <w:rPr>
+          <w:rFonts w:ascii="Times New Roman" w:hAnsi="Times New Roman" w:cs="Times New Roman"/>
+          <w:sz w:val="24"/>
+          <w:szCs w:val="24"/>
+        </w:rPr>
+        <w:t xml:space="preserve"> </w:t>
+      </w:r>
+      <w:proofErr w:type="spellStart"/>
+      <w:r>
+        <w:rPr>
+          <w:rFonts w:ascii="Times New Roman" w:hAnsi="Times New Roman" w:cs="Times New Roman"/>
+          <w:sz w:val="24"/>
+          <w:szCs w:val="24"/>
+        </w:rPr>
+        <w:t>berada</w:t>
+      </w:r>
+      <w:proofErr w:type="spellEnd"/>
+      <w:r>
+        <w:rPr>
+          <w:rFonts w:ascii="Times New Roman" w:hAnsi="Times New Roman" w:cs="Times New Roman"/>
+          <w:sz w:val="24"/>
+          <w:szCs w:val="24"/>
+        </w:rPr>
+        <w:t xml:space="preserve"> </w:t>
+      </w:r>
+      <w:proofErr w:type="spellStart"/>
+      <w:r>
+        <w:rPr>
+          <w:rFonts w:ascii="Times New Roman" w:hAnsi="Times New Roman" w:cs="Times New Roman"/>
+          <w:sz w:val="24"/>
+          <w:szCs w:val="24"/>
+        </w:rPr>
+        <w:t>dibawah</w:t>
+      </w:r>
+      <w:proofErr w:type="spellEnd"/>
+      <w:r>
+        <w:rPr>
+          <w:rFonts w:ascii="Times New Roman" w:hAnsi="Times New Roman" w:cs="Times New Roman"/>
+          <w:sz w:val="24"/>
+          <w:szCs w:val="24"/>
+        </w:rPr>
+        <w:t xml:space="preserve"> </w:t>
+      </w:r>
+      <w:proofErr w:type="spellStart"/>
+      <w:r>
+        <w:rPr>
+          <w:rFonts w:ascii="Times New Roman" w:hAnsi="Times New Roman" w:cs="Times New Roman"/>
+          <w:sz w:val="24"/>
+          <w:szCs w:val="24"/>
+        </w:rPr>
+        <w:t>naungan</w:t>
+      </w:r>
+      <w:proofErr w:type="spellEnd"/>
+      <w:r>
+        <w:rPr>
+          <w:rFonts w:ascii="Times New Roman" w:hAnsi="Times New Roman" w:cs="Times New Roman"/>
+          <w:sz w:val="24"/>
+          <w:szCs w:val="24"/>
+        </w:rPr>
+        <w:t xml:space="preserve"> PT</w:t>
+      </w:r>
+      <w:r>
+        <w:rPr>
+          <w:rFonts w:ascii="Times New Roman" w:hAnsi="Times New Roman" w:cs="Times New Roman"/>
+          <w:sz w:val="24"/>
+          <w:szCs w:val="24"/>
+        </w:rPr>
+        <w:t xml:space="preserve">. Tunas </w:t>
+      </w:r>
+      <w:proofErr w:type="spellStart"/>
+      <w:r>
+        <w:rPr>
+          <w:rFonts w:ascii="Times New Roman" w:hAnsi="Times New Roman" w:cs="Times New Roman"/>
+          <w:sz w:val="24"/>
+          <w:szCs w:val="24"/>
+        </w:rPr>
+        <w:t>Inkubator</w:t>
+      </w:r>
+      <w:proofErr w:type="spellEnd"/>
+      <w:r>
+        <w:rPr>
+          <w:rFonts w:ascii="Times New Roman" w:hAnsi="Times New Roman" w:cs="Times New Roman"/>
+          <w:sz w:val="24"/>
+          <w:szCs w:val="24"/>
+        </w:rPr>
+        <w:t xml:space="preserve"> Creative Startup. C</w:t>
+      </w:r>
+      <w:r>
+        <w:rPr>
+          <w:rFonts w:ascii="Times New Roman" w:hAnsi="Times New Roman" w:cs="Times New Roman"/>
+          <w:sz w:val="24"/>
+          <w:szCs w:val="24"/>
+        </w:rPr>
+        <w:t>V</w:t>
+      </w:r>
+      <w:r>
+        <w:rPr>
+          <w:rFonts w:ascii="Times New Roman" w:hAnsi="Times New Roman" w:cs="Times New Roman"/>
+          <w:sz w:val="24"/>
+          <w:szCs w:val="24"/>
+        </w:rPr>
+        <w:t xml:space="preserve">. Pixel Space Creative </w:t>
+      </w:r>
+      <w:proofErr w:type="spellStart"/>
+      <w:r>
+        <w:rPr>
+          <w:rFonts w:ascii="Times New Roman" w:hAnsi="Times New Roman" w:cs="Times New Roman"/>
+          <w:sz w:val="24"/>
+          <w:szCs w:val="24"/>
+        </w:rPr>
+        <w:t>berlokasi</w:t>
+      </w:r>
+      <w:proofErr w:type="spellEnd"/>
+      <w:r>
+        <w:rPr>
+          <w:rFonts w:ascii="Times New Roman" w:hAnsi="Times New Roman" w:cs="Times New Roman"/>
+          <w:sz w:val="24"/>
+          <w:szCs w:val="24"/>
+        </w:rPr>
+        <w:t xml:space="preserve"> di </w:t>
+      </w:r>
+      <w:proofErr w:type="spellStart"/>
+      <w:r>
+        <w:rPr>
+          <w:rFonts w:ascii="Times New Roman" w:hAnsi="Times New Roman" w:cs="Times New Roman"/>
+          <w:sz w:val="24"/>
+          <w:szCs w:val="24"/>
+        </w:rPr>
+        <w:t>Perumahan</w:t>
+      </w:r>
+      <w:proofErr w:type="spellEnd"/>
+      <w:r>
+        <w:rPr>
+          <w:rFonts w:ascii="Times New Roman" w:hAnsi="Times New Roman" w:cs="Times New Roman"/>
+          <w:sz w:val="24"/>
+          <w:szCs w:val="24"/>
+        </w:rPr>
+        <w:t xml:space="preserve"> Diamond Regency Blok P</w:t>
+      </w:r>
+      <w:r>
+        <w:rPr>
+          <w:rFonts w:ascii="Times New Roman" w:hAnsi="Times New Roman" w:cs="Times New Roman"/>
+          <w:sz w:val="24"/>
+          <w:szCs w:val="24"/>
+        </w:rPr>
+        <w:t>-</w:t>
+      </w:r>
+      <w:r>
+        <w:rPr>
+          <w:rFonts w:ascii="Times New Roman" w:hAnsi="Times New Roman" w:cs="Times New Roman"/>
+          <w:sz w:val="24"/>
+          <w:szCs w:val="24"/>
+        </w:rPr>
+        <w:t xml:space="preserve">25 </w:t>
+      </w:r>
+      <w:proofErr w:type="spellStart"/>
+      <w:r>
+        <w:rPr>
+          <w:rFonts w:ascii="Times New Roman" w:hAnsi="Times New Roman" w:cs="Times New Roman"/>
+          <w:sz w:val="24"/>
+          <w:szCs w:val="24"/>
+        </w:rPr>
+        <w:t>Kebalenan</w:t>
+      </w:r>
+      <w:proofErr w:type="spellEnd"/>
+      <w:r>
+        <w:rPr>
+          <w:rFonts w:ascii="Times New Roman" w:hAnsi="Times New Roman" w:cs="Times New Roman"/>
+          <w:sz w:val="24"/>
+          <w:szCs w:val="24"/>
+        </w:rPr>
+        <w:t xml:space="preserve">, </w:t>
+      </w:r>
+      <w:proofErr w:type="spellStart"/>
+      <w:r>
+        <w:rPr>
+          <w:rFonts w:ascii="Times New Roman" w:hAnsi="Times New Roman" w:cs="Times New Roman"/>
+          <w:sz w:val="24"/>
+          <w:szCs w:val="24"/>
+        </w:rPr>
+        <w:t>Banyuwangi</w:t>
+      </w:r>
+      <w:proofErr w:type="spellEnd"/>
+      <w:r>
+        <w:rPr>
+          <w:rFonts w:ascii="Times New Roman" w:hAnsi="Times New Roman" w:cs="Times New Roman"/>
+          <w:sz w:val="24"/>
+          <w:szCs w:val="24"/>
+        </w:rPr>
+        <w:t xml:space="preserve">, </w:t>
+      </w:r>
+      <w:proofErr w:type="spellStart"/>
+      <w:r>
+        <w:rPr>
+          <w:rFonts w:ascii="Times New Roman" w:hAnsi="Times New Roman" w:cs="Times New Roman"/>
+          <w:sz w:val="24"/>
+          <w:szCs w:val="24"/>
+        </w:rPr>
+        <w:t>Jawa</w:t>
+      </w:r>
+      <w:proofErr w:type="spellEnd"/>
+      <w:r>
+        <w:rPr>
+          <w:rFonts w:ascii="Times New Roman" w:hAnsi="Times New Roman" w:cs="Times New Roman"/>
+          <w:sz w:val="24"/>
+          <w:szCs w:val="24"/>
+        </w:rPr>
+        <w:t xml:space="preserve"> Timur </w:t>
+      </w:r>
+      <w:r>
+        <w:rPr>
+          <w:rFonts w:ascii="Times New Roman" w:hAnsi="Times New Roman" w:cs="Times New Roman"/>
+          <w:sz w:val="24"/>
+          <w:szCs w:val="24"/>
+        </w:rPr>
+        <w:t>68417</w:t>
+      </w:r>
+      <w:r>
+        <w:rPr>
+          <w:rFonts w:ascii="Times New Roman" w:hAnsi="Times New Roman" w:cs="Times New Roman"/>
+          <w:sz w:val="24"/>
+          <w:szCs w:val="24"/>
+        </w:rPr>
+        <w:t>.</w:t>
+      </w:r>
     </w:p>
     <w:p>
       <w:pPr>
-        <w:spacing w:line="360" w:lineRule="auto"/>
-        <w:jc w:val="center"/>
-        <w:rPr>
-          <w:rFonts w:ascii="Times New Roman" w:hAnsi="Times New Roman" w:cs="Times New Roman"/>
-          <w:b/>
-          <w:bCs/>
-          <w:sz w:val="28"/>
-          <w:szCs w:val="24"/>
-        </w:rPr>
+        <w:pStyle w:val="subbab2"/>
       </w:pPr>
-      <w:bookmarkStart w:id="8" w:name="_Hlk109842542"/>
-      <w:r>
-        <w:rPr>
-          <w:rFonts w:ascii="Times New Roman" w:hAnsi="Times New Roman" w:cs="Times New Roman"/>
-          <w:b/>
-          <w:bCs/>
-          <w:sz w:val="28"/>
-          <w:szCs w:val="24"/>
-        </w:rPr>
+      <w:bookmarkStart w:id="9" w:name="_Hlk109842542"/>
+      <w:proofErr w:type="spellStart"/>
+      <w:r>
         <w:lastRenderedPageBreak/>
-        <w:t>JURNAL PELAKSANAAN PKL</w:t>
+        <w:t>Jurnal</w:t>
+      </w:r>
+      <w:proofErr w:type="spellEnd"/>
+      <w:r>
+        <w:t xml:space="preserve"> </w:t>
+      </w:r>
+      <w:proofErr w:type="spellStart"/>
+      <w:r>
+        <w:t>Pelaksanaan</w:t>
+      </w:r>
+      <w:proofErr w:type="spellEnd"/>
+      <w:r>
+        <w:t xml:space="preserve"> PKL</w:t>
       </w:r>
     </w:p>
     <w:p>
       <w:pPr>
-        <w:spacing w:line="360" w:lineRule="auto"/>
-        <w:rPr>
-          <w:rFonts w:ascii="Times New Roman" w:hAnsi="Times New Roman" w:cs="Times New Roman"/>
-          <w:sz w:val="24"/>
-          <w:szCs w:val="24"/>
-        </w:rPr>
+        <w:pStyle w:val="Heading2"/>
+        <w:numPr>
+          <w:ilvl w:val="0"/>
+          <w:numId w:val="0"/>
+        </w:numPr>
+        <w:ind w:left="360"/>
       </w:pPr>
     </w:p>
     <w:p>
@@ -13276,7 +12680,7 @@
       </w:tr>
       <w:tr>
         <w:trPr>
-          <w:trHeight w:val="1214"/>
+          <w:trHeight w:val="593"/>
         </w:trPr>
         <w:tc>
           <w:tcPr>
@@ -13352,26 +12756,6 @@
               <w:t xml:space="preserve"> 2022</w:t>
             </w:r>
           </w:p>
-          <w:p>
-            <w:pPr>
-              <w:spacing w:line="360" w:lineRule="auto"/>
-              <w:rPr>
-                <w:rFonts w:ascii="Times New Roman" w:hAnsi="Times New Roman" w:cs="Times New Roman"/>
-                <w:sz w:val="24"/>
-                <w:szCs w:val="24"/>
-              </w:rPr>
-            </w:pPr>
-          </w:p>
-          <w:p>
-            <w:pPr>
-              <w:spacing w:line="360" w:lineRule="auto"/>
-              <w:rPr>
-                <w:rFonts w:ascii="Times New Roman" w:hAnsi="Times New Roman" w:cs="Times New Roman"/>
-                <w:sz w:val="24"/>
-                <w:szCs w:val="24"/>
-              </w:rPr>
-            </w:pPr>
-          </w:p>
         </w:tc>
         <w:tc>
           <w:tcPr>
@@ -13438,7 +12822,23 @@
                 <w:sz w:val="24"/>
                 <w:szCs w:val="24"/>
               </w:rPr>
-              <w:t xml:space="preserve"> Online.        </w:t>
+              <w:t xml:space="preserve"> Online</w:t>
+            </w:r>
+            <w:r>
+              <w:rPr>
+                <w:rFonts w:ascii="Times New Roman" w:hAnsi="Times New Roman" w:cs="Times New Roman"/>
+                <w:sz w:val="24"/>
+                <w:szCs w:val="24"/>
+              </w:rPr>
+              <w:t>.</w:t>
+            </w:r>
+            <w:r>
+              <w:rPr>
+                <w:rFonts w:ascii="Times New Roman" w:hAnsi="Times New Roman" w:cs="Times New Roman"/>
+                <w:sz w:val="24"/>
+                <w:szCs w:val="24"/>
+              </w:rPr>
+              <w:t xml:space="preserve"> </w:t>
             </w:r>
           </w:p>
         </w:tc>
@@ -13608,26 +13008,6 @@
               </w:rPr>
               <w:t xml:space="preserve"> 2022</w:t>
             </w:r>
-          </w:p>
-          <w:p>
-            <w:pPr>
-              <w:spacing w:line="360" w:lineRule="auto"/>
-              <w:rPr>
-                <w:rFonts w:ascii="Times New Roman" w:hAnsi="Times New Roman" w:cs="Times New Roman"/>
-                <w:sz w:val="24"/>
-                <w:szCs w:val="24"/>
-              </w:rPr>
-            </w:pPr>
-          </w:p>
-          <w:p>
-            <w:pPr>
-              <w:spacing w:line="360" w:lineRule="auto"/>
-              <w:rPr>
-                <w:rFonts w:ascii="Times New Roman" w:hAnsi="Times New Roman" w:cs="Times New Roman"/>
-                <w:sz w:val="24"/>
-                <w:szCs w:val="24"/>
-              </w:rPr>
-            </w:pPr>
           </w:p>
           <w:p>
             <w:pPr>
@@ -13795,7 +13175,7 @@
       </w:tr>
       <w:tr>
         <w:trPr>
-          <w:trHeight w:val="1853"/>
+          <w:trHeight w:val="863"/>
         </w:trPr>
         <w:tc>
           <w:tcPr>
@@ -13930,36 +13310,6 @@
               <w:t xml:space="preserve"> </w:t>
             </w:r>
           </w:p>
-          <w:p>
-            <w:pPr>
-              <w:spacing w:line="360" w:lineRule="auto"/>
-              <w:rPr>
-                <w:rFonts w:ascii="Times New Roman" w:hAnsi="Times New Roman" w:cs="Times New Roman"/>
-                <w:sz w:val="24"/>
-                <w:szCs w:val="24"/>
-              </w:rPr>
-            </w:pPr>
-          </w:p>
-          <w:p>
-            <w:pPr>
-              <w:spacing w:line="360" w:lineRule="auto"/>
-              <w:rPr>
-                <w:rFonts w:ascii="Times New Roman" w:hAnsi="Times New Roman" w:cs="Times New Roman"/>
-                <w:sz w:val="24"/>
-                <w:szCs w:val="24"/>
-              </w:rPr>
-            </w:pPr>
-          </w:p>
-          <w:p>
-            <w:pPr>
-              <w:spacing w:line="360" w:lineRule="auto"/>
-              <w:rPr>
-                <w:rFonts w:ascii="Times New Roman" w:hAnsi="Times New Roman" w:cs="Times New Roman"/>
-                <w:sz w:val="24"/>
-                <w:szCs w:val="24"/>
-              </w:rPr>
-            </w:pPr>
-          </w:p>
         </w:tc>
         <w:tc>
           <w:tcPr>
@@ -14030,8 +13380,6 @@
               </w:rPr>
               <w:t>18.00</w:t>
             </w:r>
-            <w:bookmarkStart w:id="9" w:name="_GoBack"/>
-            <w:bookmarkEnd w:id="9"/>
           </w:p>
         </w:tc>
         <w:tc>
@@ -14073,12 +13421,21 @@
           <w:p>
             <w:pPr>
               <w:spacing w:line="360" w:lineRule="auto"/>
-              <w:rPr>
-                <w:rFonts w:ascii="Times New Roman" w:hAnsi="Times New Roman" w:cs="Times New Roman"/>
-                <w:sz w:val="24"/>
-                <w:szCs w:val="24"/>
-              </w:rPr>
-            </w:pPr>
+              <w:jc w:val="center"/>
+              <w:rPr>
+                <w:rFonts w:ascii="Times New Roman" w:hAnsi="Times New Roman" w:cs="Times New Roman"/>
+                <w:sz w:val="24"/>
+                <w:szCs w:val="24"/>
+              </w:rPr>
+            </w:pPr>
+            <w:r>
+              <w:rPr>
+                <w:rFonts w:ascii="Times New Roman" w:hAnsi="Times New Roman" w:cs="Times New Roman"/>
+                <w:sz w:val="24"/>
+                <w:szCs w:val="24"/>
+              </w:rPr>
+              <w:t>11.</w:t>
+            </w:r>
           </w:p>
         </w:tc>
         <w:tc>
@@ -14094,36 +13451,42 @@
                 <w:szCs w:val="24"/>
               </w:rPr>
             </w:pPr>
-          </w:p>
-          <w:p>
-            <w:pPr>
-              <w:spacing w:line="360" w:lineRule="auto"/>
-              <w:rPr>
-                <w:rFonts w:ascii="Times New Roman" w:hAnsi="Times New Roman" w:cs="Times New Roman"/>
-                <w:sz w:val="24"/>
-                <w:szCs w:val="24"/>
-              </w:rPr>
-            </w:pPr>
-          </w:p>
-          <w:p>
-            <w:pPr>
-              <w:spacing w:line="360" w:lineRule="auto"/>
-              <w:rPr>
-                <w:rFonts w:ascii="Times New Roman" w:hAnsi="Times New Roman" w:cs="Times New Roman"/>
-                <w:sz w:val="24"/>
-                <w:szCs w:val="24"/>
-              </w:rPr>
-            </w:pPr>
-          </w:p>
-          <w:p>
-            <w:pPr>
-              <w:spacing w:line="360" w:lineRule="auto"/>
-              <w:rPr>
-                <w:rFonts w:ascii="Times New Roman" w:hAnsi="Times New Roman" w:cs="Times New Roman"/>
-                <w:sz w:val="24"/>
-                <w:szCs w:val="24"/>
-              </w:rPr>
-            </w:pPr>
+            <w:proofErr w:type="spellStart"/>
+            <w:r>
+              <w:rPr>
+                <w:rFonts w:ascii="Times New Roman" w:hAnsi="Times New Roman" w:cs="Times New Roman"/>
+                <w:sz w:val="24"/>
+                <w:szCs w:val="24"/>
+              </w:rPr>
+              <w:t>Jumat</w:t>
+            </w:r>
+            <w:proofErr w:type="spellEnd"/>
+            <w:r>
+              <w:rPr>
+                <w:rFonts w:ascii="Times New Roman" w:hAnsi="Times New Roman" w:cs="Times New Roman"/>
+                <w:sz w:val="24"/>
+                <w:szCs w:val="24"/>
+              </w:rPr>
+              <w:t xml:space="preserve">, 29 </w:t>
+            </w:r>
+            <w:proofErr w:type="spellStart"/>
+            <w:r>
+              <w:rPr>
+                <w:rFonts w:ascii="Times New Roman" w:hAnsi="Times New Roman" w:cs="Times New Roman"/>
+                <w:sz w:val="24"/>
+                <w:szCs w:val="24"/>
+              </w:rPr>
+              <w:t>Juli</w:t>
+            </w:r>
+            <w:proofErr w:type="spellEnd"/>
+            <w:r>
+              <w:rPr>
+                <w:rFonts w:ascii="Times New Roman" w:hAnsi="Times New Roman" w:cs="Times New Roman"/>
+                <w:sz w:val="24"/>
+                <w:szCs w:val="24"/>
+              </w:rPr>
+              <w:t xml:space="preserve"> 2022</w:t>
+            </w:r>
           </w:p>
           <w:p>
             <w:pPr>
@@ -14149,6 +13512,42 @@
                 <w:szCs w:val="24"/>
               </w:rPr>
             </w:pPr>
+            <w:proofErr w:type="spellStart"/>
+            <w:r>
+              <w:rPr>
+                <w:rFonts w:ascii="Times New Roman" w:hAnsi="Times New Roman" w:cs="Times New Roman"/>
+                <w:sz w:val="24"/>
+                <w:szCs w:val="24"/>
+              </w:rPr>
+              <w:t>Melanjutkan</w:t>
+            </w:r>
+            <w:proofErr w:type="spellEnd"/>
+            <w:r>
+              <w:rPr>
+                <w:rFonts w:ascii="Times New Roman" w:hAnsi="Times New Roman" w:cs="Times New Roman"/>
+                <w:sz w:val="24"/>
+                <w:szCs w:val="24"/>
+              </w:rPr>
+              <w:t xml:space="preserve"> Web </w:t>
+            </w:r>
+            <w:proofErr w:type="spellStart"/>
+            <w:r>
+              <w:rPr>
+                <w:rFonts w:ascii="Times New Roman" w:hAnsi="Times New Roman" w:cs="Times New Roman"/>
+                <w:sz w:val="24"/>
+                <w:szCs w:val="24"/>
+              </w:rPr>
+              <w:t>Ujian</w:t>
+            </w:r>
+            <w:proofErr w:type="spellEnd"/>
+            <w:r>
+              <w:rPr>
+                <w:rFonts w:ascii="Times New Roman" w:hAnsi="Times New Roman" w:cs="Times New Roman"/>
+                <w:sz w:val="24"/>
+                <w:szCs w:val="24"/>
+              </w:rPr>
+              <w:t xml:space="preserve"> Online.</w:t>
+            </w:r>
           </w:p>
         </w:tc>
         <w:tc>
@@ -14164,6 +13563,14 @@
                 <w:szCs w:val="24"/>
               </w:rPr>
             </w:pPr>
+            <w:r>
+              <w:rPr>
+                <w:rFonts w:ascii="Times New Roman" w:hAnsi="Times New Roman" w:cs="Times New Roman"/>
+                <w:sz w:val="24"/>
+                <w:szCs w:val="24"/>
+              </w:rPr>
+              <w:t>Pixel Dev Factory</w:t>
+            </w:r>
           </w:p>
         </w:tc>
         <w:tc>
@@ -14173,12 +13580,21 @@
           <w:p>
             <w:pPr>
               <w:spacing w:line="360" w:lineRule="auto"/>
-              <w:rPr>
-                <w:rFonts w:ascii="Times New Roman" w:hAnsi="Times New Roman" w:cs="Times New Roman"/>
-                <w:sz w:val="24"/>
-                <w:szCs w:val="24"/>
-              </w:rPr>
-            </w:pPr>
+              <w:jc w:val="center"/>
+              <w:rPr>
+                <w:rFonts w:ascii="Times New Roman" w:hAnsi="Times New Roman" w:cs="Times New Roman"/>
+                <w:sz w:val="24"/>
+                <w:szCs w:val="24"/>
+              </w:rPr>
+            </w:pPr>
+            <w:r>
+              <w:rPr>
+                <w:rFonts w:ascii="Times New Roman" w:hAnsi="Times New Roman" w:cs="Times New Roman"/>
+                <w:sz w:val="24"/>
+                <w:szCs w:val="24"/>
+              </w:rPr>
+              <w:t>08.43</w:t>
+            </w:r>
           </w:p>
         </w:tc>
         <w:tc>
@@ -14188,6 +13604,7 @@
           <w:p>
             <w:pPr>
               <w:spacing w:line="360" w:lineRule="auto"/>
+              <w:jc w:val="center"/>
               <w:rPr>
                 <w:rFonts w:ascii="Times New Roman" w:hAnsi="Times New Roman" w:cs="Times New Roman"/>
                 <w:sz w:val="24"/>
@@ -14229,7 +13646,7 @@
       </w:tr>
       <w:tr>
         <w:trPr>
-          <w:trHeight w:val="737"/>
+          <w:trHeight w:val="323"/>
         </w:trPr>
         <w:tc>
           <w:tcPr>
@@ -14238,12 +13655,21 @@
           <w:p>
             <w:pPr>
               <w:spacing w:line="360" w:lineRule="auto"/>
-              <w:rPr>
-                <w:rFonts w:ascii="Times New Roman" w:hAnsi="Times New Roman" w:cs="Times New Roman"/>
-                <w:sz w:val="24"/>
-                <w:szCs w:val="24"/>
-              </w:rPr>
-            </w:pPr>
+              <w:jc w:val="center"/>
+              <w:rPr>
+                <w:rFonts w:ascii="Times New Roman" w:hAnsi="Times New Roman" w:cs="Times New Roman"/>
+                <w:sz w:val="24"/>
+                <w:szCs w:val="24"/>
+              </w:rPr>
+            </w:pPr>
+            <w:r>
+              <w:rPr>
+                <w:rFonts w:ascii="Times New Roman" w:hAnsi="Times New Roman" w:cs="Times New Roman"/>
+                <w:sz w:val="24"/>
+                <w:szCs w:val="24"/>
+              </w:rPr>
+              <w:t>12.</w:t>
+            </w:r>
           </w:p>
         </w:tc>
         <w:tc>
@@ -14259,26 +13685,42 @@
                 <w:szCs w:val="24"/>
               </w:rPr>
             </w:pPr>
-          </w:p>
-          <w:p>
-            <w:pPr>
-              <w:spacing w:line="360" w:lineRule="auto"/>
-              <w:rPr>
-                <w:rFonts w:ascii="Times New Roman" w:hAnsi="Times New Roman" w:cs="Times New Roman"/>
-                <w:sz w:val="24"/>
-                <w:szCs w:val="24"/>
-              </w:rPr>
-            </w:pPr>
-          </w:p>
-          <w:p>
-            <w:pPr>
-              <w:spacing w:line="360" w:lineRule="auto"/>
-              <w:rPr>
-                <w:rFonts w:ascii="Times New Roman" w:hAnsi="Times New Roman" w:cs="Times New Roman"/>
-                <w:sz w:val="24"/>
-                <w:szCs w:val="24"/>
-              </w:rPr>
-            </w:pPr>
+            <w:proofErr w:type="spellStart"/>
+            <w:r>
+              <w:rPr>
+                <w:rFonts w:ascii="Times New Roman" w:hAnsi="Times New Roman" w:cs="Times New Roman"/>
+                <w:sz w:val="24"/>
+                <w:szCs w:val="24"/>
+              </w:rPr>
+              <w:t>Senin</w:t>
+            </w:r>
+            <w:proofErr w:type="spellEnd"/>
+            <w:r>
+              <w:rPr>
+                <w:rFonts w:ascii="Times New Roman" w:hAnsi="Times New Roman" w:cs="Times New Roman"/>
+                <w:sz w:val="24"/>
+                <w:szCs w:val="24"/>
+              </w:rPr>
+              <w:t xml:space="preserve">, 1 </w:t>
+            </w:r>
+            <w:proofErr w:type="spellStart"/>
+            <w:r>
+              <w:rPr>
+                <w:rFonts w:ascii="Times New Roman" w:hAnsi="Times New Roman" w:cs="Times New Roman"/>
+                <w:sz w:val="24"/>
+                <w:szCs w:val="24"/>
+              </w:rPr>
+              <w:t>Agustus</w:t>
+            </w:r>
+            <w:proofErr w:type="spellEnd"/>
+            <w:r>
+              <w:rPr>
+                <w:rFonts w:ascii="Times New Roman" w:hAnsi="Times New Roman" w:cs="Times New Roman"/>
+                <w:sz w:val="24"/>
+                <w:szCs w:val="24"/>
+              </w:rPr>
+              <w:t xml:space="preserve"> 2022</w:t>
+            </w:r>
           </w:p>
         </w:tc>
         <w:tc>
@@ -14290,6 +13732,8 @@
               <w:spacing w:line="360" w:lineRule="auto"/>
               <w:rPr>
                 <w:rFonts w:ascii="Times New Roman" w:hAnsi="Times New Roman" w:cs="Times New Roman"/>
+                <w:b/>
+                <w:bCs/>
                 <w:sz w:val="24"/>
                 <w:szCs w:val="24"/>
               </w:rPr>
@@ -14309,6 +13753,14 @@
                 <w:szCs w:val="24"/>
               </w:rPr>
             </w:pPr>
+            <w:r>
+              <w:rPr>
+                <w:rFonts w:ascii="Times New Roman" w:hAnsi="Times New Roman" w:cs="Times New Roman"/>
+                <w:sz w:val="24"/>
+                <w:szCs w:val="24"/>
+              </w:rPr>
+              <w:t>Pixel Dev Factory</w:t>
+            </w:r>
           </w:p>
         </w:tc>
         <w:tc>
@@ -14318,8 +13770,11 @@
           <w:p>
             <w:pPr>
               <w:spacing w:line="360" w:lineRule="auto"/>
-              <w:rPr>
-                <w:rFonts w:ascii="Times New Roman" w:hAnsi="Times New Roman" w:cs="Times New Roman"/>
+              <w:jc w:val="center"/>
+              <w:rPr>
+                <w:rFonts w:ascii="Times New Roman" w:hAnsi="Times New Roman" w:cs="Times New Roman"/>
+                <w:b/>
+                <w:bCs/>
                 <w:sz w:val="24"/>
                 <w:szCs w:val="24"/>
               </w:rPr>
@@ -14333,8 +13788,11 @@
           <w:p>
             <w:pPr>
               <w:spacing w:line="360" w:lineRule="auto"/>
-              <w:rPr>
-                <w:rFonts w:ascii="Times New Roman" w:hAnsi="Times New Roman" w:cs="Times New Roman"/>
+              <w:jc w:val="center"/>
+              <w:rPr>
+                <w:rFonts w:ascii="Times New Roman" w:hAnsi="Times New Roman" w:cs="Times New Roman"/>
+                <w:b/>
+                <w:bCs/>
                 <w:sz w:val="24"/>
                 <w:szCs w:val="24"/>
               </w:rPr>
@@ -14348,8 +13806,11 @@
           <w:p>
             <w:pPr>
               <w:spacing w:line="360" w:lineRule="auto"/>
-              <w:rPr>
-                <w:rFonts w:ascii="Times New Roman" w:hAnsi="Times New Roman" w:cs="Times New Roman"/>
+              <w:jc w:val="center"/>
+              <w:rPr>
+                <w:rFonts w:ascii="Times New Roman" w:hAnsi="Times New Roman" w:cs="Times New Roman"/>
+                <w:b/>
+                <w:bCs/>
                 <w:sz w:val="24"/>
                 <w:szCs w:val="24"/>
               </w:rPr>
@@ -14363,8 +13824,11 @@
           <w:p>
             <w:pPr>
               <w:spacing w:line="360" w:lineRule="auto"/>
-              <w:rPr>
-                <w:rFonts w:ascii="Times New Roman" w:hAnsi="Times New Roman" w:cs="Times New Roman"/>
+              <w:jc w:val="center"/>
+              <w:rPr>
+                <w:rFonts w:ascii="Times New Roman" w:hAnsi="Times New Roman" w:cs="Times New Roman"/>
+                <w:b/>
+                <w:bCs/>
                 <w:sz w:val="24"/>
                 <w:szCs w:val="24"/>
               </w:rPr>
@@ -14373,6 +13837,9 @@
         </w:tc>
       </w:tr>
       <w:tr>
+        <w:trPr>
+          <w:trHeight w:val="233"/>
+        </w:trPr>
         <w:tc>
           <w:tcPr>
             <w:tcW w:w="576" w:type="dxa"/>
@@ -14386,6 +13853,14 @@
                 <w:szCs w:val="24"/>
               </w:rPr>
             </w:pPr>
+            <w:r>
+              <w:rPr>
+                <w:rFonts w:ascii="Times New Roman" w:hAnsi="Times New Roman" w:cs="Times New Roman"/>
+                <w:sz w:val="24"/>
+                <w:szCs w:val="24"/>
+              </w:rPr>
+              <w:t xml:space="preserve">13. </w:t>
+            </w:r>
           </w:p>
         </w:tc>
         <w:tc>
@@ -14401,6 +13876,42 @@
                 <w:szCs w:val="24"/>
               </w:rPr>
             </w:pPr>
+            <w:proofErr w:type="spellStart"/>
+            <w:r>
+              <w:rPr>
+                <w:rFonts w:ascii="Times New Roman" w:hAnsi="Times New Roman" w:cs="Times New Roman"/>
+                <w:sz w:val="24"/>
+                <w:szCs w:val="24"/>
+              </w:rPr>
+              <w:t>Selasa</w:t>
+            </w:r>
+            <w:proofErr w:type="spellEnd"/>
+            <w:r>
+              <w:rPr>
+                <w:rFonts w:ascii="Times New Roman" w:hAnsi="Times New Roman" w:cs="Times New Roman"/>
+                <w:sz w:val="24"/>
+                <w:szCs w:val="24"/>
+              </w:rPr>
+              <w:t xml:space="preserve">, 2 </w:t>
+            </w:r>
+            <w:proofErr w:type="spellStart"/>
+            <w:r>
+              <w:rPr>
+                <w:rFonts w:ascii="Times New Roman" w:hAnsi="Times New Roman" w:cs="Times New Roman"/>
+                <w:sz w:val="24"/>
+                <w:szCs w:val="24"/>
+              </w:rPr>
+              <w:t>Agustus</w:t>
+            </w:r>
+            <w:proofErr w:type="spellEnd"/>
+            <w:r>
+              <w:rPr>
+                <w:rFonts w:ascii="Times New Roman" w:hAnsi="Times New Roman" w:cs="Times New Roman"/>
+                <w:sz w:val="24"/>
+                <w:szCs w:val="24"/>
+              </w:rPr>
+              <w:t xml:space="preserve"> 2022</w:t>
+            </w:r>
           </w:p>
         </w:tc>
         <w:tc>
@@ -14431,6 +13942,14 @@
                 <w:szCs w:val="24"/>
               </w:rPr>
             </w:pPr>
+            <w:r>
+              <w:rPr>
+                <w:rFonts w:ascii="Times New Roman" w:hAnsi="Times New Roman" w:cs="Times New Roman"/>
+                <w:sz w:val="24"/>
+                <w:szCs w:val="24"/>
+              </w:rPr>
+              <w:t>Pixel Dev Factory</w:t>
+            </w:r>
           </w:p>
         </w:tc>
         <w:tc>
@@ -14508,6 +14027,14 @@
                 <w:szCs w:val="24"/>
               </w:rPr>
             </w:pPr>
+            <w:r>
+              <w:rPr>
+                <w:rFonts w:ascii="Times New Roman" w:hAnsi="Times New Roman" w:cs="Times New Roman"/>
+                <w:sz w:val="24"/>
+                <w:szCs w:val="24"/>
+              </w:rPr>
+              <w:t>14.</w:t>
+            </w:r>
           </w:p>
         </w:tc>
         <w:tc>
@@ -14523,6 +14050,32 @@
                 <w:szCs w:val="24"/>
               </w:rPr>
             </w:pPr>
+            <w:r>
+              <w:rPr>
+                <w:rFonts w:ascii="Times New Roman" w:hAnsi="Times New Roman" w:cs="Times New Roman"/>
+                <w:sz w:val="24"/>
+                <w:szCs w:val="24"/>
+              </w:rPr>
+              <w:t xml:space="preserve">Rabu, 3 </w:t>
+            </w:r>
+            <w:proofErr w:type="spellStart"/>
+            <w:r>
+              <w:rPr>
+                <w:rFonts w:ascii="Times New Roman" w:hAnsi="Times New Roman" w:cs="Times New Roman"/>
+                <w:sz w:val="24"/>
+                <w:szCs w:val="24"/>
+              </w:rPr>
+              <w:t>Agustus</w:t>
+            </w:r>
+            <w:proofErr w:type="spellEnd"/>
+            <w:r>
+              <w:rPr>
+                <w:rFonts w:ascii="Times New Roman" w:hAnsi="Times New Roman" w:cs="Times New Roman"/>
+                <w:sz w:val="24"/>
+                <w:szCs w:val="24"/>
+              </w:rPr>
+              <w:t xml:space="preserve"> 2022</w:t>
+            </w:r>
           </w:p>
         </w:tc>
         <w:tc>
@@ -14553,6 +14106,14 @@
                 <w:szCs w:val="24"/>
               </w:rPr>
             </w:pPr>
+            <w:r>
+              <w:rPr>
+                <w:rFonts w:ascii="Times New Roman" w:hAnsi="Times New Roman" w:cs="Times New Roman"/>
+                <w:sz w:val="24"/>
+                <w:szCs w:val="24"/>
+              </w:rPr>
+              <w:t>Pixel Dev Factory</w:t>
+            </w:r>
           </w:p>
         </w:tc>
         <w:tc>
@@ -14739,6 +14300,9 @@
         </w:tc>
       </w:tr>
       <w:tr>
+        <w:trPr>
+          <w:trHeight w:val="1988"/>
+        </w:trPr>
         <w:tc>
           <w:tcPr>
             <w:tcW w:w="576" w:type="dxa"/>
@@ -15714,129 +15278,7 @@
           </w:p>
         </w:tc>
       </w:tr>
-      <w:tr>
-        <w:tc>
-          <w:tcPr>
-            <w:tcW w:w="576" w:type="dxa"/>
-          </w:tcPr>
-          <w:p>
-            <w:pPr>
-              <w:spacing w:line="360" w:lineRule="auto"/>
-              <w:rPr>
-                <w:rFonts w:ascii="Times New Roman" w:hAnsi="Times New Roman" w:cs="Times New Roman"/>
-                <w:sz w:val="24"/>
-                <w:szCs w:val="24"/>
-              </w:rPr>
-            </w:pPr>
-          </w:p>
-        </w:tc>
-        <w:tc>
-          <w:tcPr>
-            <w:tcW w:w="2123" w:type="dxa"/>
-          </w:tcPr>
-          <w:p>
-            <w:pPr>
-              <w:spacing w:line="360" w:lineRule="auto"/>
-              <w:rPr>
-                <w:rFonts w:ascii="Times New Roman" w:hAnsi="Times New Roman" w:cs="Times New Roman"/>
-                <w:sz w:val="24"/>
-                <w:szCs w:val="24"/>
-              </w:rPr>
-            </w:pPr>
-          </w:p>
-        </w:tc>
-        <w:tc>
-          <w:tcPr>
-            <w:tcW w:w="2497" w:type="dxa"/>
-          </w:tcPr>
-          <w:p>
-            <w:pPr>
-              <w:spacing w:line="360" w:lineRule="auto"/>
-              <w:rPr>
-                <w:rFonts w:ascii="Times New Roman" w:hAnsi="Times New Roman" w:cs="Times New Roman"/>
-                <w:sz w:val="24"/>
-                <w:szCs w:val="24"/>
-              </w:rPr>
-            </w:pPr>
-          </w:p>
-        </w:tc>
-        <w:tc>
-          <w:tcPr>
-            <w:tcW w:w="1689" w:type="dxa"/>
-          </w:tcPr>
-          <w:p>
-            <w:pPr>
-              <w:spacing w:line="360" w:lineRule="auto"/>
-              <w:rPr>
-                <w:rFonts w:ascii="Times New Roman" w:hAnsi="Times New Roman" w:cs="Times New Roman"/>
-                <w:sz w:val="24"/>
-                <w:szCs w:val="24"/>
-              </w:rPr>
-            </w:pPr>
-          </w:p>
-        </w:tc>
-        <w:tc>
-          <w:tcPr>
-            <w:tcW w:w="1056" w:type="dxa"/>
-          </w:tcPr>
-          <w:p>
-            <w:pPr>
-              <w:spacing w:line="360" w:lineRule="auto"/>
-              <w:rPr>
-                <w:rFonts w:ascii="Times New Roman" w:hAnsi="Times New Roman" w:cs="Times New Roman"/>
-                <w:sz w:val="24"/>
-                <w:szCs w:val="24"/>
-              </w:rPr>
-            </w:pPr>
-          </w:p>
-        </w:tc>
-        <w:tc>
-          <w:tcPr>
-            <w:tcW w:w="1230" w:type="dxa"/>
-          </w:tcPr>
-          <w:p>
-            <w:pPr>
-              <w:spacing w:line="360" w:lineRule="auto"/>
-              <w:rPr>
-                <w:rFonts w:ascii="Times New Roman" w:hAnsi="Times New Roman" w:cs="Times New Roman"/>
-                <w:sz w:val="24"/>
-                <w:szCs w:val="24"/>
-              </w:rPr>
-            </w:pPr>
-          </w:p>
-        </w:tc>
-        <w:tc>
-          <w:tcPr>
-            <w:tcW w:w="1845" w:type="dxa"/>
-          </w:tcPr>
-          <w:p>
-            <w:pPr>
-              <w:spacing w:line="360" w:lineRule="auto"/>
-              <w:rPr>
-                <w:rFonts w:ascii="Times New Roman" w:hAnsi="Times New Roman" w:cs="Times New Roman"/>
-                <w:sz w:val="24"/>
-                <w:szCs w:val="24"/>
-              </w:rPr>
-            </w:pPr>
-          </w:p>
-        </w:tc>
-        <w:tc>
-          <w:tcPr>
-            <w:tcW w:w="1843" w:type="dxa"/>
-          </w:tcPr>
-          <w:p>
-            <w:pPr>
-              <w:spacing w:line="360" w:lineRule="auto"/>
-              <w:rPr>
-                <w:rFonts w:ascii="Times New Roman" w:hAnsi="Times New Roman" w:cs="Times New Roman"/>
-                <w:sz w:val="24"/>
-                <w:szCs w:val="24"/>
-              </w:rPr>
-            </w:pPr>
-          </w:p>
-        </w:tc>
-      </w:tr>
-      <w:bookmarkEnd w:id="8"/>
+      <w:bookmarkEnd w:id="9"/>
     </w:tbl>
     <w:p>
       <w:pPr>
@@ -17331,6 +16773,30 @@
       <w:ind w:left="220"/>
     </w:pPr>
   </w:style>
+  <w:style w:type="paragraph" w:customStyle="1" w:styleId="subbab2lagi">
+    <w:name w:val="sub bab2 lagi"/>
+    <w:basedOn w:val="Heading2"/>
+    <w:next w:val="Heading2"/>
+    <w:link w:val="subbab2lagiChar"/>
+    <w:qFormat/>
+    <w:rsid w:val="002803EA"/>
+    <w:rPr>
+      <w:bCs w:val="0"/>
+    </w:rPr>
+  </w:style>
+  <w:style w:type="character" w:customStyle="1" w:styleId="subbab2lagiChar">
+    <w:name w:val="sub bab2 lagi Char"/>
+    <w:basedOn w:val="Heading2Char"/>
+    <w:link w:val="subbab2lagi"/>
+    <w:rsid w:val="002803EA"/>
+    <w:rPr>
+      <w:rFonts w:ascii="Times New Roman" w:hAnsi="Times New Roman" w:cs="Times New Roman"/>
+      <w:b/>
+      <w:bCs w:val="0"/>
+      <w:sz w:val="24"/>
+      <w:szCs w:val="24"/>
+    </w:rPr>
+  </w:style>
 </w:styles>
 </file>
 
@@ -17634,7 +17100,7 @@
 </file>
 
 <file path=customXml/itemProps1.xml><?xml version="1.0" encoding="utf-8"?>
-<ds:datastoreItem xmlns:ds="http://schemas.openxmlformats.org/officeDocument/2006/customXml" ds:itemID="{EA6EB5F4-CB9E-4350-8C07-875EE24817B5}">
+<ds:datastoreItem xmlns:ds="http://schemas.openxmlformats.org/officeDocument/2006/customXml" ds:itemID="{79DA1FD2-DF6B-4839-906A-10E0C4C19539}">
   <ds:schemaRefs>
     <ds:schemaRef ds:uri="http://schemas.openxmlformats.org/officeDocument/2006/bibliography"/>
   </ds:schemaRefs>

</xml_diff>